<commit_message>
Removed pan-Canadian reference, split complexity into static vs. dynamic
git-svn-id: http://gforge.hl7.org/svn/fhir/trunk@313 2f0db536-2c49-4257-a3fa-e771ed206c19
</commit_message>
<xml_diff>
--- a/documents/marketing/FHIR analysis.docx
+++ b/documents/marketing/FHIR analysis.docx
@@ -27,6 +27,15 @@
         <w:gridCol w:w="1781"/>
         <w:gridCol w:w="1920"/>
         <w:gridCol w:w="2097"/>
+        <w:tblGridChange w:id="0">
+          <w:tblGrid>
+            <w:gridCol w:w="2098"/>
+            <w:gridCol w:w="1680"/>
+            <w:gridCol w:w="1781"/>
+            <w:gridCol w:w="1920"/>
+            <w:gridCol w:w="2097"/>
+          </w:tblGrid>
+        </w:tblGridChange>
       </w:tblGrid>
       <w:tr>
         <w:trPr>
@@ -447,8 +456,24 @@
               <w:rPr>
                 <w:b w:val="0"/>
               </w:rPr>
-              <w:t>Support for complex scenarios</w:t>
-            </w:r>
+              <w:t xml:space="preserve">Support for complex </w:t>
+            </w:r>
+            <w:del w:id="1" w:author="Lloyd McKenzie" w:date="2012-06-06T08:00:00Z">
+              <w:r>
+                <w:rPr>
+                  <w:b w:val="0"/>
+                </w:rPr>
+                <w:delText>scenarios</w:delText>
+              </w:r>
+            </w:del>
+            <w:ins w:id="2" w:author="Lloyd McKenzie" w:date="2012-06-06T08:00:00Z">
+              <w:r>
+                <w:rPr>
+                  <w:b w:val="0"/>
+                </w:rPr>
+                <w:t>data structures</w:t>
+              </w:r>
+            </w:ins>
           </w:p>
         </w:tc>
         <w:tc>
@@ -509,79 +534,140 @@
         </w:tc>
       </w:tr>
       <w:tr>
+        <w:tblPrEx>
+          <w:tblW w:w="0" w:type="auto"/>
+          <w:tblPrExChange w:id="3" w:author="Lloyd McKenzie" w:date="2012-06-06T08:24:00Z">
+            <w:tblPrEx>
+              <w:tblW w:w="0" w:type="auto"/>
+            </w:tblPrEx>
+          </w:tblPrExChange>
+        </w:tblPrEx>
+        <w:trPr>
+          <w:ins w:id="4" w:author="Lloyd McKenzie" w:date="2012-06-06T08:00:00Z"/>
+        </w:trPr>
         <w:tc>
           <w:tcPr>
             <w:cnfStyle w:val="001000000000" w:firstRow="0" w:lastRow="0" w:firstColumn="1" w:lastColumn="0" w:oddVBand="0" w:evenVBand="0" w:oddHBand="0" w:evenHBand="0" w:firstRowFirstColumn="0" w:firstRowLastColumn="0" w:lastRowFirstColumn="0" w:lastRowLastColumn="0"/>
             <w:tcW w:w="2098" w:type="dxa"/>
-          </w:tcPr>
-          <w:p>
-            <w:pPr>
-              <w:rPr>
-                <w:b w:val="0"/>
-              </w:rPr>
-            </w:pPr>
-            <w:r>
-              <w:rPr>
-                <w:b w:val="0"/>
-              </w:rPr>
-              <w:t>Human readable content</w:t>
-            </w:r>
+            <w:tcPrChange w:id="5" w:author="Lloyd McKenzie" w:date="2012-06-06T08:24:00Z">
+              <w:tcPr>
+                <w:tcW w:w="2098" w:type="dxa"/>
+              </w:tcPr>
+            </w:tcPrChange>
+          </w:tcPr>
+          <w:p>
+            <w:pPr>
+              <w:spacing w:after="200" w:line="276" w:lineRule="auto"/>
+              <w:rPr>
+                <w:ins w:id="6" w:author="Lloyd McKenzie" w:date="2012-06-06T08:00:00Z"/>
+                <w:b w:val="0"/>
+              </w:rPr>
+            </w:pPr>
+            <w:ins w:id="7" w:author="Lloyd McKenzie" w:date="2012-06-06T08:00:00Z">
+              <w:r>
+                <w:t>Support for complex behaviors</w:t>
+              </w:r>
+            </w:ins>
           </w:p>
         </w:tc>
         <w:tc>
           <w:tcPr>
             <w:tcW w:w="1680" w:type="dxa"/>
             <w:shd w:val="clear" w:color="auto" w:fill="FFFF00"/>
-          </w:tcPr>
-          <w:p>
-            <w:pPr>
-              <w:cnfStyle w:val="000000000000" w:firstRow="0" w:lastRow="0" w:firstColumn="0" w:lastColumn="0" w:oddVBand="0" w:evenVBand="0" w:oddHBand="0" w:evenHBand="0" w:firstRowFirstColumn="0" w:firstRowLastColumn="0" w:lastRowFirstColumn="0" w:lastRowLastColumn="0"/>
-            </w:pPr>
-            <w:r>
-              <w:t>Sometimes – by profile in NTE segment</w:t>
-            </w:r>
+            <w:tcPrChange w:id="8" w:author="Lloyd McKenzie" w:date="2012-06-06T08:24:00Z">
+              <w:tcPr>
+                <w:tcW w:w="1680" w:type="dxa"/>
+                <w:shd w:val="clear" w:color="auto" w:fill="FFFF00"/>
+              </w:tcPr>
+            </w:tcPrChange>
+          </w:tcPr>
+          <w:p>
+            <w:pPr>
+              <w:cnfStyle w:val="000000000000" w:firstRow="0" w:lastRow="0" w:firstColumn="0" w:lastColumn="0" w:oddVBand="0" w:evenVBand="0" w:oddHBand="0" w:evenHBand="0" w:firstRowFirstColumn="0" w:firstRowLastColumn="0" w:lastRowFirstColumn="0" w:lastRowLastColumn="0"/>
+              <w:rPr>
+                <w:ins w:id="9" w:author="Lloyd McKenzie" w:date="2012-06-06T08:00:00Z"/>
+              </w:rPr>
+            </w:pPr>
+            <w:ins w:id="10" w:author="Lloyd McKenzie" w:date="2012-06-06T08:22:00Z">
+              <w:r>
+                <w:t>Limited request-response behavior</w:t>
+              </w:r>
+            </w:ins>
           </w:p>
         </w:tc>
         <w:tc>
           <w:tcPr>
             <w:tcW w:w="1781" w:type="dxa"/>
+            <w:shd w:val="clear" w:color="auto" w:fill="FFFF00"/>
+            <w:tcPrChange w:id="11" w:author="Lloyd McKenzie" w:date="2012-06-06T08:24:00Z">
+              <w:tcPr>
+                <w:tcW w:w="1781" w:type="dxa"/>
+                <w:shd w:val="clear" w:color="auto" w:fill="FFC000"/>
+              </w:tcPr>
+            </w:tcPrChange>
+          </w:tcPr>
+          <w:p>
+            <w:pPr>
+              <w:cnfStyle w:val="000000000000" w:firstRow="0" w:lastRow="0" w:firstColumn="0" w:lastColumn="0" w:oddVBand="0" w:evenVBand="0" w:oddHBand="0" w:evenHBand="0" w:firstRowFirstColumn="0" w:firstRowLastColumn="0" w:lastRowFirstColumn="0" w:lastRowLastColumn="0"/>
+              <w:rPr>
+                <w:ins w:id="12" w:author="Lloyd McKenzie" w:date="2012-06-06T08:00:00Z"/>
+              </w:rPr>
+            </w:pPr>
+            <w:ins w:id="13" w:author="Lloyd McKenzie" w:date="2012-06-06T08:22:00Z">
+              <w:r>
+                <w:t>Slightly more complex behavior based on receiver responsibilities</w:t>
+              </w:r>
+            </w:ins>
+          </w:p>
+        </w:tc>
+        <w:tc>
+          <w:tcPr>
+            <w:tcW w:w="1920" w:type="dxa"/>
             <w:shd w:val="clear" w:color="auto" w:fill="FFC000"/>
-          </w:tcPr>
-          <w:p>
-            <w:pPr>
-              <w:cnfStyle w:val="000000000000" w:firstRow="0" w:lastRow="0" w:firstColumn="0" w:lastColumn="0" w:oddVBand="0" w:evenVBand="0" w:oddHBand="0" w:evenHBand="0" w:firstRowFirstColumn="0" w:firstRowLastColumn="0" w:lastRowFirstColumn="0" w:lastRowLastColumn="0"/>
-            </w:pPr>
-            <w:r>
-              <w:t>Not usually</w:t>
-            </w:r>
-          </w:p>
-        </w:tc>
-        <w:tc>
-          <w:tcPr>
-            <w:tcW w:w="1920" w:type="dxa"/>
-            <w:shd w:val="clear" w:color="auto" w:fill="92D050"/>
-          </w:tcPr>
-          <w:p>
-            <w:pPr>
-              <w:cnfStyle w:val="000000000000" w:firstRow="0" w:lastRow="0" w:firstColumn="0" w:lastColumn="0" w:oddVBand="0" w:evenVBand="0" w:oddHBand="0" w:evenHBand="0" w:firstRowFirstColumn="0" w:firstRowLastColumn="0" w:lastRowFirstColumn="0" w:lastRowLastColumn="0"/>
-            </w:pPr>
-            <w:r>
-              <w:t>Yes</w:t>
-            </w:r>
+            <w:tcPrChange w:id="14" w:author="Lloyd McKenzie" w:date="2012-06-06T08:24:00Z">
+              <w:tcPr>
+                <w:tcW w:w="1920" w:type="dxa"/>
+                <w:shd w:val="clear" w:color="auto" w:fill="92D050"/>
+              </w:tcPr>
+            </w:tcPrChange>
+          </w:tcPr>
+          <w:p>
+            <w:pPr>
+              <w:cnfStyle w:val="000000000000" w:firstRow="0" w:lastRow="0" w:firstColumn="0" w:lastColumn="0" w:oddVBand="0" w:evenVBand="0" w:oddHBand="0" w:evenHBand="0" w:firstRowFirstColumn="0" w:firstRowLastColumn="0" w:lastRowFirstColumn="0" w:lastRowLastColumn="0"/>
+              <w:rPr>
+                <w:ins w:id="15" w:author="Lloyd McKenzie" w:date="2012-06-06T08:00:00Z"/>
+              </w:rPr>
+            </w:pPr>
+            <w:ins w:id="16" w:author="Lloyd McKenzie" w:date="2012-06-06T08:01:00Z">
+              <w:r>
+                <w:t>No behavior</w:t>
+              </w:r>
+            </w:ins>
           </w:p>
         </w:tc>
         <w:tc>
           <w:tcPr>
             <w:tcW w:w="2097" w:type="dxa"/>
             <w:shd w:val="clear" w:color="auto" w:fill="92D050"/>
-          </w:tcPr>
-          <w:p>
-            <w:pPr>
-              <w:cnfStyle w:val="000000000000" w:firstRow="0" w:lastRow="0" w:firstColumn="0" w:lastColumn="0" w:oddVBand="0" w:evenVBand="0" w:oddHBand="0" w:evenHBand="0" w:firstRowFirstColumn="0" w:firstRowLastColumn="0" w:lastRowFirstColumn="0" w:lastRowLastColumn="0"/>
-            </w:pPr>
-            <w:r>
-              <w:t>Yes, when desired</w:t>
-            </w:r>
+            <w:tcPrChange w:id="17" w:author="Lloyd McKenzie" w:date="2012-06-06T08:24:00Z">
+              <w:tcPr>
+                <w:tcW w:w="2097" w:type="dxa"/>
+                <w:shd w:val="clear" w:color="auto" w:fill="92D050"/>
+              </w:tcPr>
+            </w:tcPrChange>
+          </w:tcPr>
+          <w:p>
+            <w:pPr>
+              <w:cnfStyle w:val="000000000000" w:firstRow="0" w:lastRow="0" w:firstColumn="0" w:lastColumn="0" w:oddVBand="0" w:evenVBand="0" w:oddHBand="0" w:evenHBand="0" w:firstRowFirstColumn="0" w:firstRowLastColumn="0" w:lastRowFirstColumn="0" w:lastRowLastColumn="0"/>
+              <w:rPr>
+                <w:ins w:id="18" w:author="Lloyd McKenzie" w:date="2012-06-06T08:00:00Z"/>
+              </w:rPr>
+            </w:pPr>
+            <w:ins w:id="19" w:author="Lloyd McKenzie" w:date="2012-06-06T08:01:00Z">
+              <w:r>
+                <w:t>Scales from simple REST to complex web service choreographies</w:t>
+              </w:r>
+            </w:ins>
           </w:p>
         </w:tc>
       </w:tr>
@@ -604,6 +690,83 @@
               <w:rPr>
                 <w:b w:val="0"/>
               </w:rPr>
+              <w:t>Human readable content</w:t>
+            </w:r>
+          </w:p>
+        </w:tc>
+        <w:tc>
+          <w:tcPr>
+            <w:tcW w:w="1680" w:type="dxa"/>
+            <w:shd w:val="clear" w:color="auto" w:fill="FFFF00"/>
+          </w:tcPr>
+          <w:p>
+            <w:pPr>
+              <w:cnfStyle w:val="000000100000" w:firstRow="0" w:lastRow="0" w:firstColumn="0" w:lastColumn="0" w:oddVBand="0" w:evenVBand="0" w:oddHBand="1" w:evenHBand="0" w:firstRowFirstColumn="0" w:firstRowLastColumn="0" w:lastRowFirstColumn="0" w:lastRowLastColumn="0"/>
+            </w:pPr>
+            <w:r>
+              <w:t>Sometimes – by profile in NTE segment</w:t>
+            </w:r>
+          </w:p>
+        </w:tc>
+        <w:tc>
+          <w:tcPr>
+            <w:tcW w:w="1781" w:type="dxa"/>
+            <w:shd w:val="clear" w:color="auto" w:fill="FFC000"/>
+          </w:tcPr>
+          <w:p>
+            <w:pPr>
+              <w:cnfStyle w:val="000000100000" w:firstRow="0" w:lastRow="0" w:firstColumn="0" w:lastColumn="0" w:oddVBand="0" w:evenVBand="0" w:oddHBand="1" w:evenHBand="0" w:firstRowFirstColumn="0" w:firstRowLastColumn="0" w:lastRowFirstColumn="0" w:lastRowLastColumn="0"/>
+            </w:pPr>
+            <w:r>
+              <w:t>Not usually</w:t>
+            </w:r>
+          </w:p>
+        </w:tc>
+        <w:tc>
+          <w:tcPr>
+            <w:tcW w:w="1920" w:type="dxa"/>
+            <w:shd w:val="clear" w:color="auto" w:fill="92D050"/>
+          </w:tcPr>
+          <w:p>
+            <w:pPr>
+              <w:cnfStyle w:val="000000100000" w:firstRow="0" w:lastRow="0" w:firstColumn="0" w:lastColumn="0" w:oddVBand="0" w:evenVBand="0" w:oddHBand="1" w:evenHBand="0" w:firstRowFirstColumn="0" w:firstRowLastColumn="0" w:lastRowFirstColumn="0" w:lastRowLastColumn="0"/>
+            </w:pPr>
+            <w:r>
+              <w:t>Yes</w:t>
+            </w:r>
+          </w:p>
+        </w:tc>
+        <w:tc>
+          <w:tcPr>
+            <w:tcW w:w="2097" w:type="dxa"/>
+            <w:shd w:val="clear" w:color="auto" w:fill="92D050"/>
+          </w:tcPr>
+          <w:p>
+            <w:pPr>
+              <w:cnfStyle w:val="000000100000" w:firstRow="0" w:lastRow="0" w:firstColumn="0" w:lastColumn="0" w:oddVBand="0" w:evenVBand="0" w:oddHBand="1" w:evenHBand="0" w:firstRowFirstColumn="0" w:firstRowLastColumn="0" w:lastRowFirstColumn="0" w:lastRowLastColumn="0"/>
+            </w:pPr>
+            <w:r>
+              <w:t>Yes, when desired</w:t>
+            </w:r>
+          </w:p>
+        </w:tc>
+      </w:tr>
+      <w:tr>
+        <w:tc>
+          <w:tcPr>
+            <w:cnfStyle w:val="001000000000" w:firstRow="0" w:lastRow="0" w:firstColumn="1" w:lastColumn="0" w:oddVBand="0" w:evenVBand="0" w:oddHBand="0" w:evenHBand="0" w:firstRowFirstColumn="0" w:firstRowLastColumn="0" w:lastRowFirstColumn="0" w:lastRowLastColumn="0"/>
+            <w:tcW w:w="2098" w:type="dxa"/>
+          </w:tcPr>
+          <w:p>
+            <w:pPr>
+              <w:rPr>
+                <w:b w:val="0"/>
+              </w:rPr>
+            </w:pPr>
+            <w:r>
+              <w:rPr>
+                <w:b w:val="0"/>
+              </w:rPr>
               <w:t>Extensibility</w:t>
             </w:r>
           </w:p>
@@ -615,7 +778,7 @@
           </w:tcPr>
           <w:p>
             <w:pPr>
-              <w:cnfStyle w:val="000000100000" w:firstRow="0" w:lastRow="0" w:firstColumn="0" w:lastColumn="0" w:oddVBand="0" w:evenVBand="0" w:oddHBand="1" w:evenHBand="0" w:firstRowFirstColumn="0" w:firstRowLastColumn="0" w:lastRowFirstColumn="0" w:lastRowLastColumn="0"/>
+              <w:cnfStyle w:val="000000000000" w:firstRow="0" w:lastRow="0" w:firstColumn="0" w:lastColumn="0" w:oddVBand="0" w:evenVBand="0" w:oddHBand="0" w:evenHBand="0" w:firstRowFirstColumn="0" w:firstRowLastColumn="0" w:lastRowFirstColumn="0" w:lastRowLastColumn="0"/>
             </w:pPr>
             <w:r>
               <w:t>Yes (Z-segments)</w:t>
@@ -629,7 +792,7 @@
           </w:tcPr>
           <w:p>
             <w:pPr>
-              <w:cnfStyle w:val="000000100000" w:firstRow="0" w:lastRow="0" w:firstColumn="0" w:lastColumn="0" w:oddVBand="0" w:evenVBand="0" w:oddHBand="1" w:evenHBand="0" w:firstRowFirstColumn="0" w:firstRowLastColumn="0" w:lastRowFirstColumn="0" w:lastRowLastColumn="0"/>
+              <w:cnfStyle w:val="000000000000" w:firstRow="0" w:lastRow="0" w:firstColumn="0" w:lastColumn="0" w:oddVBand="0" w:evenVBand="0" w:oddHBand="0" w:evenHBand="0" w:firstRowFirstColumn="0" w:firstRowLastColumn="0" w:lastRowFirstColumn="0" w:lastRowLastColumn="0"/>
             </w:pPr>
             <w:r>
               <w:t>Sort of (foreign namespace or special attribute) - discouraged</w:t>
@@ -643,7 +806,7 @@
           </w:tcPr>
           <w:p>
             <w:pPr>
-              <w:cnfStyle w:val="000000100000" w:firstRow="0" w:lastRow="0" w:firstColumn="0" w:lastColumn="0" w:oddVBand="0" w:evenVBand="0" w:oddHBand="1" w:evenHBand="0" w:firstRowFirstColumn="0" w:firstRowLastColumn="0" w:lastRowFirstColumn="0" w:lastRowLastColumn="0"/>
+              <w:cnfStyle w:val="000000000000" w:firstRow="0" w:lastRow="0" w:firstColumn="0" w:lastColumn="0" w:oddVBand="0" w:evenVBand="0" w:oddHBand="0" w:evenHBand="0" w:firstRowFirstColumn="0" w:firstRowLastColumn="0" w:lastRowFirstColumn="0" w:lastRowLastColumn="0"/>
             </w:pPr>
             <w:r>
               <w:t>Sort of (foreign namespace) - discouraged</w:t>
@@ -657,87 +820,10 @@
           </w:tcPr>
           <w:p>
             <w:pPr>
-              <w:cnfStyle w:val="000000100000" w:firstRow="0" w:lastRow="0" w:firstColumn="0" w:lastColumn="0" w:oddVBand="0" w:evenVBand="0" w:oddHBand="1" w:evenHBand="0" w:firstRowFirstColumn="0" w:firstRowLastColumn="0" w:lastRowFirstColumn="0" w:lastRowLastColumn="0"/>
+              <w:cnfStyle w:val="000000000000" w:firstRow="0" w:lastRow="0" w:firstColumn="0" w:lastColumn="0" w:oddVBand="0" w:evenVBand="0" w:oddHBand="0" w:evenHBand="0" w:firstRowFirstColumn="0" w:firstRowLastColumn="0" w:lastRowFirstColumn="0" w:lastRowLastColumn="0"/>
             </w:pPr>
             <w:r>
               <w:t>Yes (extensions section) –  commonplace</w:t>
-            </w:r>
-          </w:p>
-        </w:tc>
-      </w:tr>
-      <w:tr>
-        <w:tc>
-          <w:tcPr>
-            <w:cnfStyle w:val="001000000000" w:firstRow="0" w:lastRow="0" w:firstColumn="1" w:lastColumn="0" w:oddVBand="0" w:evenVBand="0" w:oddHBand="0" w:evenHBand="0" w:firstRowFirstColumn="0" w:firstRowLastColumn="0" w:lastRowFirstColumn="0" w:lastRowLastColumn="0"/>
-            <w:tcW w:w="2098" w:type="dxa"/>
-          </w:tcPr>
-          <w:p>
-            <w:pPr>
-              <w:rPr>
-                <w:b w:val="0"/>
-              </w:rPr>
-            </w:pPr>
-            <w:r>
-              <w:rPr>
-                <w:b w:val="0"/>
-              </w:rPr>
-              <w:t>Unknown extensions understandable?</w:t>
-            </w:r>
-          </w:p>
-        </w:tc>
-        <w:tc>
-          <w:tcPr>
-            <w:tcW w:w="1680" w:type="dxa"/>
-            <w:shd w:val="clear" w:color="auto" w:fill="FFC000"/>
-          </w:tcPr>
-          <w:p>
-            <w:pPr>
-              <w:cnfStyle w:val="000000000000" w:firstRow="0" w:lastRow="0" w:firstColumn="0" w:lastColumn="0" w:oddVBand="0" w:evenVBand="0" w:oddHBand="0" w:evenHBand="0" w:firstRowFirstColumn="0" w:firstRowLastColumn="0" w:lastRowFirstColumn="0" w:lastRowLastColumn="0"/>
-            </w:pPr>
-            <w:r>
-              <w:t>No (unless you have analyst phone #)</w:t>
-            </w:r>
-          </w:p>
-        </w:tc>
-        <w:tc>
-          <w:tcPr>
-            <w:tcW w:w="1781" w:type="dxa"/>
-            <w:shd w:val="clear" w:color="auto" w:fill="FFFF00"/>
-          </w:tcPr>
-          <w:p>
-            <w:pPr>
-              <w:cnfStyle w:val="000000000000" w:firstRow="0" w:lastRow="0" w:firstColumn="0" w:lastColumn="0" w:oddVBand="0" w:evenVBand="0" w:oddHBand="0" w:evenHBand="0" w:firstRowFirstColumn="0" w:firstRowLastColumn="0" w:lastRowFirstColumn="0" w:lastRowLastColumn="0"/>
-            </w:pPr>
-            <w:r>
-              <w:t>Usually (if RIM naming followed)</w:t>
-            </w:r>
-          </w:p>
-        </w:tc>
-        <w:tc>
-          <w:tcPr>
-            <w:tcW w:w="1920" w:type="dxa"/>
-            <w:shd w:val="clear" w:color="auto" w:fill="FFFF00"/>
-          </w:tcPr>
-          <w:p>
-            <w:pPr>
-              <w:cnfStyle w:val="000000000000" w:firstRow="0" w:lastRow="0" w:firstColumn="0" w:lastColumn="0" w:oddVBand="0" w:evenVBand="0" w:oddHBand="0" w:evenHBand="0" w:firstRowFirstColumn="0" w:firstRowLastColumn="0" w:lastRowFirstColumn="0" w:lastRowLastColumn="0"/>
-            </w:pPr>
-            <w:r>
-              <w:t>Usually (if RIM naming followed)</w:t>
-            </w:r>
-          </w:p>
-        </w:tc>
-        <w:tc>
-          <w:tcPr>
-            <w:tcW w:w="2097" w:type="dxa"/>
-            <w:shd w:val="clear" w:color="auto" w:fill="92D050"/>
-          </w:tcPr>
-          <w:p>
-            <w:pPr>
-              <w:cnfStyle w:val="000000000000" w:firstRow="0" w:lastRow="0" w:firstColumn="0" w:lastColumn="0" w:oddVBand="0" w:evenVBand="0" w:oddHBand="0" w:evenHBand="0" w:firstRowFirstColumn="0" w:firstRowLastColumn="0" w:lastRowFirstColumn="0" w:lastRowLastColumn="0"/>
-            </w:pPr>
-            <w:r>
-              <w:t>Yes – via URL of extension</w:t>
             </w:r>
           </w:p>
         </w:tc>
@@ -761,13 +847,27 @@
               <w:rPr>
                 <w:b w:val="0"/>
               </w:rPr>
-              <w:t>Out of the Box interoperability</w:t>
+              <w:t>Unknown extensions understandable?</w:t>
             </w:r>
           </w:p>
         </w:tc>
         <w:tc>
           <w:tcPr>
             <w:tcW w:w="1680" w:type="dxa"/>
+            <w:shd w:val="clear" w:color="auto" w:fill="FFC000"/>
+          </w:tcPr>
+          <w:p>
+            <w:pPr>
+              <w:cnfStyle w:val="000000100000" w:firstRow="0" w:lastRow="0" w:firstColumn="0" w:lastColumn="0" w:oddVBand="0" w:evenVBand="0" w:oddHBand="1" w:evenHBand="0" w:firstRowFirstColumn="0" w:firstRowLastColumn="0" w:lastRowFirstColumn="0" w:lastRowLastColumn="0"/>
+            </w:pPr>
+            <w:r>
+              <w:t>No (unless you have analyst phone #)</w:t>
+            </w:r>
+          </w:p>
+        </w:tc>
+        <w:tc>
+          <w:tcPr>
+            <w:tcW w:w="1781" w:type="dxa"/>
             <w:shd w:val="clear" w:color="auto" w:fill="FFFF00"/>
           </w:tcPr>
           <w:p>
@@ -775,21 +875,7 @@
               <w:cnfStyle w:val="000000100000" w:firstRow="0" w:lastRow="0" w:firstColumn="0" w:lastColumn="0" w:oddVBand="0" w:evenVBand="0" w:oddHBand="1" w:evenHBand="0" w:firstRowFirstColumn="0" w:firstRowLastColumn="0" w:lastRowFirstColumn="0" w:lastRowLastColumn="0"/>
             </w:pPr>
             <w:r>
-              <w:t>Rarely.  Interface engines required</w:t>
-            </w:r>
-          </w:p>
-        </w:tc>
-        <w:tc>
-          <w:tcPr>
-            <w:tcW w:w="1781" w:type="dxa"/>
-            <w:shd w:val="clear" w:color="auto" w:fill="FFC000"/>
-          </w:tcPr>
-          <w:p>
-            <w:pPr>
-              <w:cnfStyle w:val="000000100000" w:firstRow="0" w:lastRow="0" w:firstColumn="0" w:lastColumn="0" w:oddVBand="0" w:evenVBand="0" w:oddHBand="1" w:evenHBand="0" w:firstRowFirstColumn="0" w:firstRowLastColumn="0" w:lastRowFirstColumn="0" w:lastRowLastColumn="0"/>
-            </w:pPr>
-            <w:r>
-              <w:t>Almost never at Int’l level – significant realm constraint needed</w:t>
+              <w:t>Usually (if RIM naming followed)</w:t>
             </w:r>
           </w:p>
         </w:tc>
@@ -803,7 +889,7 @@
               <w:cnfStyle w:val="000000100000" w:firstRow="0" w:lastRow="0" w:firstColumn="0" w:lastColumn="0" w:oddVBand="0" w:evenVBand="0" w:oddHBand="1" w:evenHBand="0" w:firstRowFirstColumn="0" w:firstRowLastColumn="0" w:lastRowFirstColumn="0" w:lastRowLastColumn="0"/>
             </w:pPr>
             <w:r>
-              <w:t>Yes – for human-to-human, simple metadata; templates required for system to system</w:t>
+              <w:t>Usually (if RIM naming followed)</w:t>
             </w:r>
           </w:p>
         </w:tc>
@@ -817,40 +903,60 @@
               <w:cnfStyle w:val="000000100000" w:firstRow="0" w:lastRow="0" w:firstColumn="0" w:lastColumn="0" w:oddVBand="0" w:evenVBand="0" w:oddHBand="1" w:evenHBand="0" w:firstRowFirstColumn="0" w:firstRowLastColumn="0" w:lastRowFirstColumn="0" w:lastRowLastColumn="0"/>
             </w:pPr>
             <w:r>
-              <w:t>Yes for REST, documents and simple messages if no “must understand” extensions invoked</w:t>
-            </w:r>
-          </w:p>
-        </w:tc>
-      </w:tr>
-      <w:tr>
+              <w:t>Yes – via URL of extension</w:t>
+            </w:r>
+          </w:p>
+        </w:tc>
+      </w:tr>
+      <w:tr>
+        <w:tblPrEx>
+          <w:tblW w:w="0" w:type="auto"/>
+          <w:tblPrExChange w:id="20" w:author="Lloyd McKenzie" w:date="2012-06-06T08:24:00Z">
+            <w:tblPrEx>
+              <w:tblW w:w="0" w:type="auto"/>
+            </w:tblPrEx>
+          </w:tblPrExChange>
+        </w:tblPrEx>
+        <w:trPr>
+          <w:ins w:id="21" w:author="Lloyd McKenzie" w:date="2012-06-06T08:23:00Z"/>
+        </w:trPr>
         <w:tc>
           <w:tcPr>
             <w:cnfStyle w:val="001000000000" w:firstRow="0" w:lastRow="0" w:firstColumn="1" w:lastColumn="0" w:oddVBand="0" w:evenVBand="0" w:oddHBand="0" w:evenHBand="0" w:firstRowFirstColumn="0" w:firstRowLastColumn="0" w:lastRowFirstColumn="0" w:lastRowLastColumn="0"/>
             <w:tcW w:w="2098" w:type="dxa"/>
-          </w:tcPr>
-          <w:p>
-            <w:pPr>
-              <w:rPr>
-                <w:i/>
-              </w:rPr>
-            </w:pPr>
-            <w:r>
-              <w:rPr>
-                <w:i/>
-              </w:rPr>
-              <w:lastRenderedPageBreak/>
-              <w:t>Architecture</w:t>
-            </w:r>
+            <w:shd w:val="clear" w:color="auto" w:fill="auto"/>
+            <w:tcPrChange w:id="22" w:author="Lloyd McKenzie" w:date="2012-06-06T08:24:00Z">
+              <w:tcPr>
+                <w:tcW w:w="2098" w:type="dxa"/>
+              </w:tcPr>
+            </w:tcPrChange>
+          </w:tcPr>
+          <w:p>
+            <w:pPr>
+              <w:rPr>
+                <w:ins w:id="23" w:author="Lloyd McKenzie" w:date="2012-06-06T08:23:00Z"/>
+                <w:b w:val="0"/>
+              </w:rPr>
+            </w:pPr>
           </w:p>
         </w:tc>
         <w:tc>
           <w:tcPr>
             <w:tcW w:w="1680" w:type="dxa"/>
             <w:shd w:val="clear" w:color="auto" w:fill="auto"/>
-          </w:tcPr>
-          <w:p>
-            <w:pPr>
-              <w:cnfStyle w:val="000000000000" w:firstRow="0" w:lastRow="0" w:firstColumn="0" w:lastColumn="0" w:oddVBand="0" w:evenVBand="0" w:oddHBand="0" w:evenHBand="0" w:firstRowFirstColumn="0" w:firstRowLastColumn="0" w:lastRowFirstColumn="0" w:lastRowLastColumn="0"/>
+            <w:tcPrChange w:id="24" w:author="Lloyd McKenzie" w:date="2012-06-06T08:24:00Z">
+              <w:tcPr>
+                <w:tcW w:w="1680" w:type="dxa"/>
+                <w:shd w:val="clear" w:color="auto" w:fill="FFFF00"/>
+              </w:tcPr>
+            </w:tcPrChange>
+          </w:tcPr>
+          <w:p>
+            <w:pPr>
+              <w:cnfStyle w:val="000000000000" w:firstRow="0" w:lastRow="0" w:firstColumn="0" w:lastColumn="0" w:oddVBand="0" w:evenVBand="0" w:oddHBand="0" w:evenHBand="0" w:firstRowFirstColumn="0" w:firstRowLastColumn="0" w:lastRowFirstColumn="0" w:lastRowLastColumn="0"/>
+              <w:rPr>
+                <w:ins w:id="25" w:author="Lloyd McKenzie" w:date="2012-06-06T08:23:00Z"/>
+              </w:rPr>
             </w:pPr>
           </w:p>
         </w:tc>
@@ -858,10 +964,19 @@
           <w:tcPr>
             <w:tcW w:w="1781" w:type="dxa"/>
             <w:shd w:val="clear" w:color="auto" w:fill="auto"/>
-          </w:tcPr>
-          <w:p>
-            <w:pPr>
-              <w:cnfStyle w:val="000000000000" w:firstRow="0" w:lastRow="0" w:firstColumn="0" w:lastColumn="0" w:oddVBand="0" w:evenVBand="0" w:oddHBand="0" w:evenHBand="0" w:firstRowFirstColumn="0" w:firstRowLastColumn="0" w:lastRowFirstColumn="0" w:lastRowLastColumn="0"/>
+            <w:tcPrChange w:id="26" w:author="Lloyd McKenzie" w:date="2012-06-06T08:24:00Z">
+              <w:tcPr>
+                <w:tcW w:w="1781" w:type="dxa"/>
+                <w:shd w:val="clear" w:color="auto" w:fill="FFC000"/>
+              </w:tcPr>
+            </w:tcPrChange>
+          </w:tcPr>
+          <w:p>
+            <w:pPr>
+              <w:cnfStyle w:val="000000000000" w:firstRow="0" w:lastRow="0" w:firstColumn="0" w:lastColumn="0" w:oddVBand="0" w:evenVBand="0" w:oddHBand="0" w:evenHBand="0" w:firstRowFirstColumn="0" w:firstRowLastColumn="0" w:lastRowFirstColumn="0" w:lastRowLastColumn="0"/>
+              <w:rPr>
+                <w:ins w:id="27" w:author="Lloyd McKenzie" w:date="2012-06-06T08:23:00Z"/>
+              </w:rPr>
             </w:pPr>
           </w:p>
         </w:tc>
@@ -869,10 +984,19 @@
           <w:tcPr>
             <w:tcW w:w="1920" w:type="dxa"/>
             <w:shd w:val="clear" w:color="auto" w:fill="auto"/>
-          </w:tcPr>
-          <w:p>
-            <w:pPr>
-              <w:cnfStyle w:val="000000000000" w:firstRow="0" w:lastRow="0" w:firstColumn="0" w:lastColumn="0" w:oddVBand="0" w:evenVBand="0" w:oddHBand="0" w:evenHBand="0" w:firstRowFirstColumn="0" w:firstRowLastColumn="0" w:lastRowFirstColumn="0" w:lastRowLastColumn="0"/>
+            <w:tcPrChange w:id="28" w:author="Lloyd McKenzie" w:date="2012-06-06T08:24:00Z">
+              <w:tcPr>
+                <w:tcW w:w="1920" w:type="dxa"/>
+                <w:shd w:val="clear" w:color="auto" w:fill="FFFF00"/>
+              </w:tcPr>
+            </w:tcPrChange>
+          </w:tcPr>
+          <w:p>
+            <w:pPr>
+              <w:cnfStyle w:val="000000000000" w:firstRow="0" w:lastRow="0" w:firstColumn="0" w:lastColumn="0" w:oddVBand="0" w:evenVBand="0" w:oddHBand="0" w:evenHBand="0" w:firstRowFirstColumn="0" w:firstRowLastColumn="0" w:lastRowFirstColumn="0" w:lastRowLastColumn="0"/>
+              <w:rPr>
+                <w:ins w:id="29" w:author="Lloyd McKenzie" w:date="2012-06-06T08:23:00Z"/>
+              </w:rPr>
             </w:pPr>
           </w:p>
         </w:tc>
@@ -880,10 +1004,19 @@
           <w:tcPr>
             <w:tcW w:w="2097" w:type="dxa"/>
             <w:shd w:val="clear" w:color="auto" w:fill="auto"/>
-          </w:tcPr>
-          <w:p>
-            <w:pPr>
-              <w:cnfStyle w:val="000000000000" w:firstRow="0" w:lastRow="0" w:firstColumn="0" w:lastColumn="0" w:oddVBand="0" w:evenVBand="0" w:oddHBand="0" w:evenHBand="0" w:firstRowFirstColumn="0" w:firstRowLastColumn="0" w:lastRowFirstColumn="0" w:lastRowLastColumn="0"/>
+            <w:tcPrChange w:id="30" w:author="Lloyd McKenzie" w:date="2012-06-06T08:24:00Z">
+              <w:tcPr>
+                <w:tcW w:w="2097" w:type="dxa"/>
+                <w:shd w:val="clear" w:color="auto" w:fill="92D050"/>
+              </w:tcPr>
+            </w:tcPrChange>
+          </w:tcPr>
+          <w:p>
+            <w:pPr>
+              <w:cnfStyle w:val="000000000000" w:firstRow="0" w:lastRow="0" w:firstColumn="0" w:lastColumn="0" w:oddVBand="0" w:evenVBand="0" w:oddHBand="0" w:evenHBand="0" w:firstRowFirstColumn="0" w:firstRowLastColumn="0" w:lastRowFirstColumn="0" w:lastRowLastColumn="0"/>
+              <w:rPr>
+                <w:ins w:id="31" w:author="Lloyd McKenzie" w:date="2012-06-06T08:23:00Z"/>
+              </w:rPr>
             </w:pPr>
           </w:p>
         </w:tc>
@@ -907,13 +1040,28 @@
               <w:rPr>
                 <w:b w:val="0"/>
               </w:rPr>
-              <w:t>Object-oriented</w:t>
+              <w:lastRenderedPageBreak/>
+              <w:t>Out of the Box interoperability</w:t>
             </w:r>
           </w:p>
         </w:tc>
         <w:tc>
           <w:tcPr>
             <w:tcW w:w="1680" w:type="dxa"/>
+            <w:shd w:val="clear" w:color="auto" w:fill="FFFF00"/>
+          </w:tcPr>
+          <w:p>
+            <w:pPr>
+              <w:cnfStyle w:val="000000100000" w:firstRow="0" w:lastRow="0" w:firstColumn="0" w:lastColumn="0" w:oddVBand="0" w:evenVBand="0" w:oddHBand="1" w:evenHBand="0" w:firstRowFirstColumn="0" w:firstRowLastColumn="0" w:lastRowFirstColumn="0" w:lastRowLastColumn="0"/>
+            </w:pPr>
+            <w:r>
+              <w:t>Rarely.  Interface engines required</w:t>
+            </w:r>
+          </w:p>
+        </w:tc>
+        <w:tc>
+          <w:tcPr>
+            <w:tcW w:w="1781" w:type="dxa"/>
             <w:shd w:val="clear" w:color="auto" w:fill="FFC000"/>
           </w:tcPr>
           <w:p>
@@ -921,35 +1069,21 @@
               <w:cnfStyle w:val="000000100000" w:firstRow="0" w:lastRow="0" w:firstColumn="0" w:lastColumn="0" w:oddVBand="0" w:evenVBand="0" w:oddHBand="1" w:evenHBand="0" w:firstRowFirstColumn="0" w:firstRowLastColumn="0" w:lastRowFirstColumn="0" w:lastRowLastColumn="0"/>
             </w:pPr>
             <w:r>
-              <w:t>No</w:t>
-            </w:r>
-          </w:p>
-        </w:tc>
-        <w:tc>
-          <w:tcPr>
-            <w:tcW w:w="1781" w:type="dxa"/>
-            <w:shd w:val="clear" w:color="auto" w:fill="92D050"/>
-          </w:tcPr>
-          <w:p>
-            <w:pPr>
-              <w:cnfStyle w:val="000000100000" w:firstRow="0" w:lastRow="0" w:firstColumn="0" w:lastColumn="0" w:oddVBand="0" w:evenVBand="0" w:oddHBand="1" w:evenHBand="0" w:firstRowFirstColumn="0" w:firstRowLastColumn="0" w:lastRowFirstColumn="0" w:lastRowLastColumn="0"/>
-            </w:pPr>
-            <w:r>
-              <w:t>Yes</w:t>
+              <w:t>Almost never at Int’l level – significant realm constraint needed</w:t>
             </w:r>
           </w:p>
         </w:tc>
         <w:tc>
           <w:tcPr>
             <w:tcW w:w="1920" w:type="dxa"/>
-            <w:shd w:val="clear" w:color="auto" w:fill="92D050"/>
-          </w:tcPr>
-          <w:p>
-            <w:pPr>
-              <w:cnfStyle w:val="000000100000" w:firstRow="0" w:lastRow="0" w:firstColumn="0" w:lastColumn="0" w:oddVBand="0" w:evenVBand="0" w:oddHBand="1" w:evenHBand="0" w:firstRowFirstColumn="0" w:firstRowLastColumn="0" w:lastRowFirstColumn="0" w:lastRowLastColumn="0"/>
-            </w:pPr>
-            <w:r>
-              <w:t>Yes</w:t>
+            <w:shd w:val="clear" w:color="auto" w:fill="FFFF00"/>
+          </w:tcPr>
+          <w:p>
+            <w:pPr>
+              <w:cnfStyle w:val="000000100000" w:firstRow="0" w:lastRow="0" w:firstColumn="0" w:lastColumn="0" w:oddVBand="0" w:evenVBand="0" w:oddHBand="1" w:evenHBand="0" w:firstRowFirstColumn="0" w:firstRowLastColumn="0" w:lastRowFirstColumn="0" w:lastRowLastColumn="0"/>
+            </w:pPr>
+            <w:r>
+              <w:t>Yes – for human-to-human, simple metadata; templates required for system to system</w:t>
             </w:r>
           </w:p>
         </w:tc>
@@ -963,7 +1097,7 @@
               <w:cnfStyle w:val="000000100000" w:firstRow="0" w:lastRow="0" w:firstColumn="0" w:lastColumn="0" w:oddVBand="0" w:evenVBand="0" w:oddHBand="1" w:evenHBand="0" w:firstRowFirstColumn="0" w:firstRowLastColumn="0" w:lastRowFirstColumn="0" w:lastRowLastColumn="0"/>
             </w:pPr>
             <w:r>
-              <w:t>Yes</w:t>
+              <w:t>Yes for REST, documents and simple messages if no “must understand” extensions invoked</w:t>
             </w:r>
           </w:p>
         </w:tc>
@@ -977,71 +1111,59 @@
           <w:p>
             <w:pPr>
               <w:rPr>
-                <w:b w:val="0"/>
-              </w:rPr>
-            </w:pPr>
-            <w:r>
-              <w:rPr>
-                <w:b w:val="0"/>
-              </w:rPr>
-              <w:t>Discrete, re-usable, context-independent components</w:t>
+                <w:i/>
+              </w:rPr>
+            </w:pPr>
+            <w:r>
+              <w:rPr>
+                <w:i/>
+              </w:rPr>
+              <w:t>Architecture</w:t>
             </w:r>
           </w:p>
         </w:tc>
         <w:tc>
           <w:tcPr>
             <w:tcW w:w="1680" w:type="dxa"/>
-            <w:shd w:val="clear" w:color="auto" w:fill="92D050"/>
-          </w:tcPr>
-          <w:p>
-            <w:pPr>
-              <w:cnfStyle w:val="000000000000" w:firstRow="0" w:lastRow="0" w:firstColumn="0" w:lastColumn="0" w:oddVBand="0" w:evenVBand="0" w:oddHBand="0" w:evenHBand="0" w:firstRowFirstColumn="0" w:firstRowLastColumn="0" w:lastRowFirstColumn="0" w:lastRowLastColumn="0"/>
-            </w:pPr>
-            <w:r>
-              <w:t>Yes (Segments)</w:t>
-            </w:r>
+            <w:shd w:val="clear" w:color="auto" w:fill="auto"/>
+          </w:tcPr>
+          <w:p>
+            <w:pPr>
+              <w:cnfStyle w:val="000000000000" w:firstRow="0" w:lastRow="0" w:firstColumn="0" w:lastColumn="0" w:oddVBand="0" w:evenVBand="0" w:oddHBand="0" w:evenHBand="0" w:firstRowFirstColumn="0" w:firstRowLastColumn="0" w:lastRowFirstColumn="0" w:lastRowLastColumn="0"/>
+            </w:pPr>
           </w:p>
         </w:tc>
         <w:tc>
           <w:tcPr>
             <w:tcW w:w="1781" w:type="dxa"/>
-            <w:shd w:val="clear" w:color="auto" w:fill="FFFF00"/>
-          </w:tcPr>
-          <w:p>
-            <w:pPr>
-              <w:cnfStyle w:val="000000000000" w:firstRow="0" w:lastRow="0" w:firstColumn="0" w:lastColumn="0" w:oddVBand="0" w:evenVBand="0" w:oddHBand="0" w:evenHBand="0" w:firstRowFirstColumn="0" w:firstRowLastColumn="0" w:lastRowFirstColumn="0" w:lastRowLastColumn="0"/>
-            </w:pPr>
-            <w:r>
-              <w:t>Sort of (CMETs)</w:t>
-            </w:r>
+            <w:shd w:val="clear" w:color="auto" w:fill="auto"/>
+          </w:tcPr>
+          <w:p>
+            <w:pPr>
+              <w:cnfStyle w:val="000000000000" w:firstRow="0" w:lastRow="0" w:firstColumn="0" w:lastColumn="0" w:oddVBand="0" w:evenVBand="0" w:oddHBand="0" w:evenHBand="0" w:firstRowFirstColumn="0" w:firstRowLastColumn="0" w:lastRowFirstColumn="0" w:lastRowLastColumn="0"/>
+            </w:pPr>
           </w:p>
         </w:tc>
         <w:tc>
           <w:tcPr>
             <w:tcW w:w="1920" w:type="dxa"/>
-            <w:shd w:val="clear" w:color="auto" w:fill="FFFF00"/>
-          </w:tcPr>
-          <w:p>
-            <w:pPr>
-              <w:cnfStyle w:val="000000000000" w:firstRow="0" w:lastRow="0" w:firstColumn="0" w:lastColumn="0" w:oddVBand="0" w:evenVBand="0" w:oddHBand="0" w:evenHBand="0" w:firstRowFirstColumn="0" w:firstRowLastColumn="0" w:lastRowFirstColumn="0" w:lastRowLastColumn="0"/>
-            </w:pPr>
-            <w:r>
-              <w:t>Sort of (Entries)</w:t>
-            </w:r>
+            <w:shd w:val="clear" w:color="auto" w:fill="auto"/>
+          </w:tcPr>
+          <w:p>
+            <w:pPr>
+              <w:cnfStyle w:val="000000000000" w:firstRow="0" w:lastRow="0" w:firstColumn="0" w:lastColumn="0" w:oddVBand="0" w:evenVBand="0" w:oddHBand="0" w:evenHBand="0" w:firstRowFirstColumn="0" w:firstRowLastColumn="0" w:lastRowFirstColumn="0" w:lastRowLastColumn="0"/>
+            </w:pPr>
           </w:p>
         </w:tc>
         <w:tc>
           <w:tcPr>
             <w:tcW w:w="2097" w:type="dxa"/>
-            <w:shd w:val="clear" w:color="auto" w:fill="92D050"/>
-          </w:tcPr>
-          <w:p>
-            <w:pPr>
-              <w:cnfStyle w:val="000000000000" w:firstRow="0" w:lastRow="0" w:firstColumn="0" w:lastColumn="0" w:oddVBand="0" w:evenVBand="0" w:oddHBand="0" w:evenHBand="0" w:firstRowFirstColumn="0" w:firstRowLastColumn="0" w:lastRowFirstColumn="0" w:lastRowLastColumn="0"/>
-            </w:pPr>
-            <w:r>
-              <w:t>Yes (Resources)</w:t>
-            </w:r>
+            <w:shd w:val="clear" w:color="auto" w:fill="auto"/>
+          </w:tcPr>
+          <w:p>
+            <w:pPr>
+              <w:cnfStyle w:val="000000000000" w:firstRow="0" w:lastRow="0" w:firstColumn="0" w:lastColumn="0" w:oddVBand="0" w:evenVBand="0" w:oddHBand="0" w:evenHBand="0" w:firstRowFirstColumn="0" w:firstRowLastColumn="0" w:lastRowFirstColumn="0" w:lastRowLastColumn="0"/>
+            </w:pPr>
           </w:p>
         </w:tc>
       </w:tr>
@@ -1064,7 +1186,7 @@
               <w:rPr>
                 <w:b w:val="0"/>
               </w:rPr>
-              <w:t>Robust semantics</w:t>
+              <w:t>Object-oriented</w:t>
             </w:r>
           </w:p>
         </w:tc>
@@ -1085,14 +1207,91 @@
         <w:tc>
           <w:tcPr>
             <w:tcW w:w="1781" w:type="dxa"/>
+            <w:shd w:val="clear" w:color="auto" w:fill="92D050"/>
+          </w:tcPr>
+          <w:p>
+            <w:pPr>
+              <w:cnfStyle w:val="000000100000" w:firstRow="0" w:lastRow="0" w:firstColumn="0" w:lastColumn="0" w:oddVBand="0" w:evenVBand="0" w:oddHBand="1" w:evenHBand="0" w:firstRowFirstColumn="0" w:firstRowLastColumn="0" w:lastRowFirstColumn="0" w:lastRowLastColumn="0"/>
+            </w:pPr>
+            <w:r>
+              <w:t>Yes</w:t>
+            </w:r>
+          </w:p>
+        </w:tc>
+        <w:tc>
+          <w:tcPr>
+            <w:tcW w:w="1920" w:type="dxa"/>
+            <w:shd w:val="clear" w:color="auto" w:fill="92D050"/>
+          </w:tcPr>
+          <w:p>
+            <w:pPr>
+              <w:cnfStyle w:val="000000100000" w:firstRow="0" w:lastRow="0" w:firstColumn="0" w:lastColumn="0" w:oddVBand="0" w:evenVBand="0" w:oddHBand="1" w:evenHBand="0" w:firstRowFirstColumn="0" w:firstRowLastColumn="0" w:lastRowFirstColumn="0" w:lastRowLastColumn="0"/>
+            </w:pPr>
+            <w:r>
+              <w:t>Yes</w:t>
+            </w:r>
+          </w:p>
+        </w:tc>
+        <w:tc>
+          <w:tcPr>
+            <w:tcW w:w="2097" w:type="dxa"/>
+            <w:shd w:val="clear" w:color="auto" w:fill="92D050"/>
+          </w:tcPr>
+          <w:p>
+            <w:pPr>
+              <w:cnfStyle w:val="000000100000" w:firstRow="0" w:lastRow="0" w:firstColumn="0" w:lastColumn="0" w:oddVBand="0" w:evenVBand="0" w:oddHBand="1" w:evenHBand="0" w:firstRowFirstColumn="0" w:firstRowLastColumn="0" w:lastRowFirstColumn="0" w:lastRowLastColumn="0"/>
+            </w:pPr>
+            <w:r>
+              <w:t>Yes</w:t>
+            </w:r>
+          </w:p>
+        </w:tc>
+      </w:tr>
+      <w:tr>
+        <w:tc>
+          <w:tcPr>
+            <w:cnfStyle w:val="001000000000" w:firstRow="0" w:lastRow="0" w:firstColumn="1" w:lastColumn="0" w:oddVBand="0" w:evenVBand="0" w:oddHBand="0" w:evenHBand="0" w:firstRowFirstColumn="0" w:firstRowLastColumn="0" w:lastRowFirstColumn="0" w:lastRowLastColumn="0"/>
+            <w:tcW w:w="2098" w:type="dxa"/>
+          </w:tcPr>
+          <w:p>
+            <w:pPr>
+              <w:rPr>
+                <w:b w:val="0"/>
+              </w:rPr>
+            </w:pPr>
+            <w:r>
+              <w:rPr>
+                <w:b w:val="0"/>
+              </w:rPr>
+              <w:t>Discrete, re-usable, context-independent components</w:t>
+            </w:r>
+          </w:p>
+        </w:tc>
+        <w:tc>
+          <w:tcPr>
+            <w:tcW w:w="1680" w:type="dxa"/>
+            <w:shd w:val="clear" w:color="auto" w:fill="92D050"/>
+          </w:tcPr>
+          <w:p>
+            <w:pPr>
+              <w:cnfStyle w:val="000000000000" w:firstRow="0" w:lastRow="0" w:firstColumn="0" w:lastColumn="0" w:oddVBand="0" w:evenVBand="0" w:oddHBand="0" w:evenHBand="0" w:firstRowFirstColumn="0" w:firstRowLastColumn="0" w:lastRowFirstColumn="0" w:lastRowLastColumn="0"/>
+            </w:pPr>
+            <w:r>
+              <w:t>Yes (Segments)</w:t>
+            </w:r>
+          </w:p>
+        </w:tc>
+        <w:tc>
+          <w:tcPr>
+            <w:tcW w:w="1781" w:type="dxa"/>
             <w:shd w:val="clear" w:color="auto" w:fill="FFFF00"/>
           </w:tcPr>
           <w:p>
             <w:pPr>
-              <w:cnfStyle w:val="000000100000" w:firstRow="0" w:lastRow="0" w:firstColumn="0" w:lastColumn="0" w:oddVBand="0" w:evenVBand="0" w:oddHBand="1" w:evenHBand="0" w:firstRowFirstColumn="0" w:firstRowLastColumn="0" w:lastRowFirstColumn="0" w:lastRowLastColumn="0"/>
-            </w:pPr>
-            <w:r>
-              <w:t>Yes (not always modelled well).  Intrinsic to presentation</w:t>
+              <w:cnfStyle w:val="000000000000" w:firstRow="0" w:lastRow="0" w:firstColumn="0" w:lastColumn="0" w:oddVBand="0" w:evenVBand="0" w:oddHBand="0" w:evenHBand="0" w:firstRowFirstColumn="0" w:firstRowLastColumn="0" w:lastRowFirstColumn="0" w:lastRowLastColumn="0"/>
+            </w:pPr>
+            <w:r>
+              <w:t>Sort of (CMETs)</w:t>
             </w:r>
           </w:p>
         </w:tc>
@@ -1103,10 +1302,10 @@
           </w:tcPr>
           <w:p>
             <w:pPr>
-              <w:cnfStyle w:val="000000100000" w:firstRow="0" w:lastRow="0" w:firstColumn="0" w:lastColumn="0" w:oddVBand="0" w:evenVBand="0" w:oddHBand="1" w:evenHBand="0" w:firstRowFirstColumn="0" w:firstRowLastColumn="0" w:lastRowFirstColumn="0" w:lastRowLastColumn="0"/>
-            </w:pPr>
-            <w:r>
-              <w:t>Sort of (quality depends on template, some semantics inexpressible)</w:t>
+              <w:cnfStyle w:val="000000000000" w:firstRow="0" w:lastRow="0" w:firstColumn="0" w:lastColumn="0" w:oddVBand="0" w:evenVBand="0" w:oddHBand="0" w:evenHBand="0" w:firstRowFirstColumn="0" w:firstRowLastColumn="0" w:lastRowFirstColumn="0" w:lastRowLastColumn="0"/>
+            </w:pPr>
+            <w:r>
+              <w:t>Sort of (Entries)</w:t>
             </w:r>
           </w:p>
         </w:tc>
@@ -1117,76 +1316,11 @@
           </w:tcPr>
           <w:p>
             <w:pPr>
-              <w:cnfStyle w:val="000000100000" w:firstRow="0" w:lastRow="0" w:firstColumn="0" w:lastColumn="0" w:oddVBand="0" w:evenVBand="0" w:oddHBand="1" w:evenHBand="0" w:firstRowFirstColumn="0" w:firstRowLastColumn="0" w:lastRowFirstColumn="0" w:lastRowLastColumn="0"/>
-            </w:pPr>
-            <w:r>
-              <w:t>Yes (for resources), where possible for extensions)</w:t>
-            </w:r>
-          </w:p>
-        </w:tc>
-      </w:tr>
-      <w:tr>
-        <w:tc>
-          <w:tcPr>
-            <w:cnfStyle w:val="001000000000" w:firstRow="0" w:lastRow="0" w:firstColumn="1" w:lastColumn="0" w:oddVBand="0" w:evenVBand="0" w:oddHBand="0" w:evenHBand="0" w:firstRowFirstColumn="0" w:firstRowLastColumn="0" w:lastRowFirstColumn="0" w:lastRowLastColumn="0"/>
-            <w:tcW w:w="2098" w:type="dxa"/>
-          </w:tcPr>
-          <w:p>
-            <w:pPr>
-              <w:rPr>
-                <w:i/>
-              </w:rPr>
-            </w:pPr>
-            <w:r>
-              <w:rPr>
-                <w:i/>
-              </w:rPr>
-              <w:t>Wire format</w:t>
-            </w:r>
-          </w:p>
-        </w:tc>
-        <w:tc>
-          <w:tcPr>
-            <w:tcW w:w="1680" w:type="dxa"/>
-            <w:shd w:val="clear" w:color="auto" w:fill="auto"/>
-          </w:tcPr>
-          <w:p>
-            <w:pPr>
-              <w:cnfStyle w:val="000000000000" w:firstRow="0" w:lastRow="0" w:firstColumn="0" w:lastColumn="0" w:oddVBand="0" w:evenVBand="0" w:oddHBand="0" w:evenHBand="0" w:firstRowFirstColumn="0" w:firstRowLastColumn="0" w:lastRowFirstColumn="0" w:lastRowLastColumn="0"/>
-            </w:pPr>
-          </w:p>
-        </w:tc>
-        <w:tc>
-          <w:tcPr>
-            <w:tcW w:w="1781" w:type="dxa"/>
-            <w:shd w:val="clear" w:color="auto" w:fill="auto"/>
-          </w:tcPr>
-          <w:p>
-            <w:pPr>
-              <w:cnfStyle w:val="000000000000" w:firstRow="0" w:lastRow="0" w:firstColumn="0" w:lastColumn="0" w:oddVBand="0" w:evenVBand="0" w:oddHBand="0" w:evenHBand="0" w:firstRowFirstColumn="0" w:firstRowLastColumn="0" w:lastRowFirstColumn="0" w:lastRowLastColumn="0"/>
-            </w:pPr>
-          </w:p>
-        </w:tc>
-        <w:tc>
-          <w:tcPr>
-            <w:tcW w:w="1920" w:type="dxa"/>
-            <w:shd w:val="clear" w:color="auto" w:fill="auto"/>
-          </w:tcPr>
-          <w:p>
-            <w:pPr>
-              <w:cnfStyle w:val="000000000000" w:firstRow="0" w:lastRow="0" w:firstColumn="0" w:lastColumn="0" w:oddVBand="0" w:evenVBand="0" w:oddHBand="0" w:evenHBand="0" w:firstRowFirstColumn="0" w:firstRowLastColumn="0" w:lastRowFirstColumn="0" w:lastRowLastColumn="0"/>
-            </w:pPr>
-          </w:p>
-        </w:tc>
-        <w:tc>
-          <w:tcPr>
-            <w:tcW w:w="2097" w:type="dxa"/>
-            <w:shd w:val="clear" w:color="auto" w:fill="auto"/>
-          </w:tcPr>
-          <w:p>
-            <w:pPr>
-              <w:cnfStyle w:val="000000000000" w:firstRow="0" w:lastRow="0" w:firstColumn="0" w:lastColumn="0" w:oddVBand="0" w:evenVBand="0" w:oddHBand="0" w:evenHBand="0" w:firstRowFirstColumn="0" w:firstRowLastColumn="0" w:lastRowFirstColumn="0" w:lastRowLastColumn="0"/>
-            </w:pPr>
+              <w:cnfStyle w:val="000000000000" w:firstRow="0" w:lastRow="0" w:firstColumn="0" w:lastColumn="0" w:oddVBand="0" w:evenVBand="0" w:oddHBand="0" w:evenHBand="0" w:firstRowFirstColumn="0" w:firstRowLastColumn="0" w:lastRowFirstColumn="0" w:lastRowLastColumn="0"/>
+            </w:pPr>
+            <w:r>
+              <w:t>Yes (Resources)</w:t>
+            </w:r>
           </w:p>
         </w:tc>
       </w:tr>
@@ -1209,13 +1343,27 @@
               <w:rPr>
                 <w:b w:val="0"/>
               </w:rPr>
-              <w:t>Modern / well supported  wire format</w:t>
+              <w:t>Robust semantics</w:t>
             </w:r>
           </w:p>
         </w:tc>
         <w:tc>
           <w:tcPr>
             <w:tcW w:w="1680" w:type="dxa"/>
+            <w:shd w:val="clear" w:color="auto" w:fill="FFC000"/>
+          </w:tcPr>
+          <w:p>
+            <w:pPr>
+              <w:cnfStyle w:val="000000100000" w:firstRow="0" w:lastRow="0" w:firstColumn="0" w:lastColumn="0" w:oddVBand="0" w:evenVBand="0" w:oddHBand="1" w:evenHBand="0" w:firstRowFirstColumn="0" w:firstRowLastColumn="0" w:lastRowFirstColumn="0" w:lastRowLastColumn="0"/>
+            </w:pPr>
+            <w:r>
+              <w:t>No</w:t>
+            </w:r>
+          </w:p>
+        </w:tc>
+        <w:tc>
+          <w:tcPr>
+            <w:tcW w:w="1781" w:type="dxa"/>
             <w:shd w:val="clear" w:color="auto" w:fill="FFFF00"/>
           </w:tcPr>
           <w:p>
@@ -1223,35 +1371,21 @@
               <w:cnfStyle w:val="000000100000" w:firstRow="0" w:lastRow="0" w:firstColumn="0" w:lastColumn="0" w:oddVBand="0" w:evenVBand="0" w:oddHBand="1" w:evenHBand="0" w:firstRowFirstColumn="0" w:firstRowLastColumn="0" w:lastRowFirstColumn="0" w:lastRowLastColumn="0"/>
             </w:pPr>
             <w:r>
-              <w:t>Character delimited, some XML</w:t>
-            </w:r>
-          </w:p>
-        </w:tc>
-        <w:tc>
-          <w:tcPr>
-            <w:tcW w:w="1781" w:type="dxa"/>
-            <w:shd w:val="clear" w:color="auto" w:fill="92D050"/>
-          </w:tcPr>
-          <w:p>
-            <w:pPr>
-              <w:cnfStyle w:val="000000100000" w:firstRow="0" w:lastRow="0" w:firstColumn="0" w:lastColumn="0" w:oddVBand="0" w:evenVBand="0" w:oddHBand="1" w:evenHBand="0" w:firstRowFirstColumn="0" w:firstRowLastColumn="0" w:lastRowFirstColumn="0" w:lastRowLastColumn="0"/>
-            </w:pPr>
-            <w:r>
-              <w:t>XML (theoretical others)</w:t>
+              <w:t>Yes (not always modelled well).  Intrinsic to presentation</w:t>
             </w:r>
           </w:p>
         </w:tc>
         <w:tc>
           <w:tcPr>
             <w:tcW w:w="1920" w:type="dxa"/>
-            <w:shd w:val="clear" w:color="auto" w:fill="92D050"/>
-          </w:tcPr>
-          <w:p>
-            <w:pPr>
-              <w:cnfStyle w:val="000000100000" w:firstRow="0" w:lastRow="0" w:firstColumn="0" w:lastColumn="0" w:oddVBand="0" w:evenVBand="0" w:oddHBand="1" w:evenHBand="0" w:firstRowFirstColumn="0" w:firstRowLastColumn="0" w:lastRowFirstColumn="0" w:lastRowLastColumn="0"/>
-            </w:pPr>
-            <w:r>
-              <w:t>XML</w:t>
+            <w:shd w:val="clear" w:color="auto" w:fill="FFFF00"/>
+          </w:tcPr>
+          <w:p>
+            <w:pPr>
+              <w:cnfStyle w:val="000000100000" w:firstRow="0" w:lastRow="0" w:firstColumn="0" w:lastColumn="0" w:oddVBand="0" w:evenVBand="0" w:oddHBand="1" w:evenHBand="0" w:firstRowFirstColumn="0" w:firstRowLastColumn="0" w:lastRowFirstColumn="0" w:lastRowLastColumn="0"/>
+            </w:pPr>
+            <w:r>
+              <w:t>Sort of (quality depends on template, some semantics inexpressible)</w:t>
             </w:r>
           </w:p>
         </w:tc>
@@ -1265,7 +1399,7 @@
               <w:cnfStyle w:val="000000100000" w:firstRow="0" w:lastRow="0" w:firstColumn="0" w:lastColumn="0" w:oddVBand="0" w:evenVBand="0" w:oddHBand="1" w:evenHBand="0" w:firstRowFirstColumn="0" w:firstRowLastColumn="0" w:lastRowFirstColumn="0" w:lastRowLastColumn="0"/>
             </w:pPr>
             <w:r>
-              <w:t>XML (JSON option)</w:t>
+              <w:t>Yes (for resources), where possible for extensions)</w:t>
             </w:r>
           </w:p>
         </w:tc>
@@ -1279,71 +1413,59 @@
           <w:p>
             <w:pPr>
               <w:rPr>
-                <w:b w:val="0"/>
-              </w:rPr>
-            </w:pPr>
-            <w:r>
-              <w:rPr>
-                <w:b w:val="0"/>
-              </w:rPr>
-              <w:t>Wire format backward/forward compatibility</w:t>
+                <w:i/>
+              </w:rPr>
+            </w:pPr>
+            <w:r>
+              <w:rPr>
+                <w:i/>
+              </w:rPr>
+              <w:t>Wire format</w:t>
             </w:r>
           </w:p>
         </w:tc>
         <w:tc>
           <w:tcPr>
             <w:tcW w:w="1680" w:type="dxa"/>
-            <w:shd w:val="clear" w:color="auto" w:fill="92D050"/>
-          </w:tcPr>
-          <w:p>
-            <w:pPr>
-              <w:cnfStyle w:val="000000000000" w:firstRow="0" w:lastRow="0" w:firstColumn="0" w:lastColumn="0" w:oddVBand="0" w:evenVBand="0" w:oddHBand="0" w:evenHBand="0" w:firstRowFirstColumn="0" w:firstRowLastColumn="0" w:lastRowFirstColumn="0" w:lastRowLastColumn="0"/>
-            </w:pPr>
-            <w:r>
-              <w:t>Yes</w:t>
-            </w:r>
+            <w:shd w:val="clear" w:color="auto" w:fill="auto"/>
+          </w:tcPr>
+          <w:p>
+            <w:pPr>
+              <w:cnfStyle w:val="000000000000" w:firstRow="0" w:lastRow="0" w:firstColumn="0" w:lastColumn="0" w:oddVBand="0" w:evenVBand="0" w:oddHBand="0" w:evenHBand="0" w:firstRowFirstColumn="0" w:firstRowLastColumn="0" w:lastRowFirstColumn="0" w:lastRowLastColumn="0"/>
+            </w:pPr>
           </w:p>
         </w:tc>
         <w:tc>
           <w:tcPr>
             <w:tcW w:w="1781" w:type="dxa"/>
-            <w:shd w:val="clear" w:color="auto" w:fill="FFC000"/>
-          </w:tcPr>
-          <w:p>
-            <w:pPr>
-              <w:cnfStyle w:val="000000000000" w:firstRow="0" w:lastRow="0" w:firstColumn="0" w:lastColumn="0" w:oddVBand="0" w:evenVBand="0" w:oddHBand="0" w:evenHBand="0" w:firstRowFirstColumn="0" w:firstRowLastColumn="0" w:lastRowFirstColumn="0" w:lastRowLastColumn="0"/>
-            </w:pPr>
-            <w:r>
-              <w:t>No</w:t>
-            </w:r>
+            <w:shd w:val="clear" w:color="auto" w:fill="auto"/>
+          </w:tcPr>
+          <w:p>
+            <w:pPr>
+              <w:cnfStyle w:val="000000000000" w:firstRow="0" w:lastRow="0" w:firstColumn="0" w:lastColumn="0" w:oddVBand="0" w:evenVBand="0" w:oddHBand="0" w:evenHBand="0" w:firstRowFirstColumn="0" w:firstRowLastColumn="0" w:lastRowFirstColumn="0" w:lastRowLastColumn="0"/>
+            </w:pPr>
           </w:p>
         </w:tc>
         <w:tc>
           <w:tcPr>
             <w:tcW w:w="1920" w:type="dxa"/>
-            <w:shd w:val="clear" w:color="auto" w:fill="FFFF00"/>
-          </w:tcPr>
-          <w:p>
-            <w:pPr>
-              <w:cnfStyle w:val="000000000000" w:firstRow="0" w:lastRow="0" w:firstColumn="0" w:lastColumn="0" w:oddVBand="0" w:evenVBand="0" w:oddHBand="0" w:evenHBand="0" w:firstRowFirstColumn="0" w:firstRowLastColumn="0" w:lastRowFirstColumn="0" w:lastRowLastColumn="0"/>
-            </w:pPr>
-            <w:r>
-              <w:t>Partial (within releases, not always between releases)</w:t>
-            </w:r>
+            <w:shd w:val="clear" w:color="auto" w:fill="auto"/>
+          </w:tcPr>
+          <w:p>
+            <w:pPr>
+              <w:cnfStyle w:val="000000000000" w:firstRow="0" w:lastRow="0" w:firstColumn="0" w:lastColumn="0" w:oddVBand="0" w:evenVBand="0" w:oddHBand="0" w:evenHBand="0" w:firstRowFirstColumn="0" w:firstRowLastColumn="0" w:lastRowFirstColumn="0" w:lastRowLastColumn="0"/>
+            </w:pPr>
           </w:p>
         </w:tc>
         <w:tc>
           <w:tcPr>
             <w:tcW w:w="2097" w:type="dxa"/>
-            <w:shd w:val="clear" w:color="auto" w:fill="92D050"/>
-          </w:tcPr>
-          <w:p>
-            <w:pPr>
-              <w:cnfStyle w:val="000000000000" w:firstRow="0" w:lastRow="0" w:firstColumn="0" w:lastColumn="0" w:oddVBand="0" w:evenVBand="0" w:oddHBand="0" w:evenHBand="0" w:firstRowFirstColumn="0" w:firstRowLastColumn="0" w:lastRowFirstColumn="0" w:lastRowLastColumn="0"/>
-            </w:pPr>
-            <w:r>
-              <w:t>Yes</w:t>
-            </w:r>
+            <w:shd w:val="clear" w:color="auto" w:fill="auto"/>
+          </w:tcPr>
+          <w:p>
+            <w:pPr>
+              <w:cnfStyle w:val="000000000000" w:firstRow="0" w:lastRow="0" w:firstColumn="0" w:lastColumn="0" w:oddVBand="0" w:evenVBand="0" w:oddHBand="0" w:evenHBand="0" w:firstRowFirstColumn="0" w:firstRowLastColumn="0" w:lastRowFirstColumn="0" w:lastRowLastColumn="0"/>
+            </w:pPr>
           </w:p>
         </w:tc>
       </w:tr>
@@ -1366,7 +1488,7 @@
               <w:rPr>
                 <w:b w:val="0"/>
               </w:rPr>
-              <w:t>Human readable wire syntax?</w:t>
+              <w:t>Modern / well supported  wire format</w:t>
             </w:r>
           </w:p>
         </w:tc>
@@ -1380,21 +1502,98 @@
               <w:cnfStyle w:val="000000100000" w:firstRow="0" w:lastRow="0" w:firstColumn="0" w:lastColumn="0" w:oddVBand="0" w:evenVBand="0" w:oddHBand="1" w:evenHBand="0" w:firstRowFirstColumn="0" w:firstRowLastColumn="0" w:lastRowFirstColumn="0" w:lastRowLastColumn="0"/>
             </w:pPr>
             <w:r>
-              <w:t>Low – count vertical bars, guess based on data values</w:t>
+              <w:t>Character delimited, some XML</w:t>
             </w:r>
           </w:p>
         </w:tc>
         <w:tc>
           <w:tcPr>
             <w:tcW w:w="1781" w:type="dxa"/>
-            <w:shd w:val="clear" w:color="auto" w:fill="FFFF00"/>
-          </w:tcPr>
-          <w:p>
-            <w:pPr>
-              <w:cnfStyle w:val="000000100000" w:firstRow="0" w:lastRow="0" w:firstColumn="0" w:lastColumn="0" w:oddVBand="0" w:evenVBand="0" w:oddHBand="1" w:evenHBand="0" w:firstRowFirstColumn="0" w:firstRowLastColumn="0" w:lastRowFirstColumn="0" w:lastRowLastColumn="0"/>
-            </w:pPr>
-            <w:r>
-              <w:t>Low – bloated XML, formal names non-intuitive</w:t>
+            <w:shd w:val="clear" w:color="auto" w:fill="92D050"/>
+          </w:tcPr>
+          <w:p>
+            <w:pPr>
+              <w:cnfStyle w:val="000000100000" w:firstRow="0" w:lastRow="0" w:firstColumn="0" w:lastColumn="0" w:oddVBand="0" w:evenVBand="0" w:oddHBand="1" w:evenHBand="0" w:firstRowFirstColumn="0" w:firstRowLastColumn="0" w:lastRowFirstColumn="0" w:lastRowLastColumn="0"/>
+            </w:pPr>
+            <w:r>
+              <w:t>XML (theoretical others)</w:t>
+            </w:r>
+          </w:p>
+        </w:tc>
+        <w:tc>
+          <w:tcPr>
+            <w:tcW w:w="1920" w:type="dxa"/>
+            <w:shd w:val="clear" w:color="auto" w:fill="92D050"/>
+          </w:tcPr>
+          <w:p>
+            <w:pPr>
+              <w:cnfStyle w:val="000000100000" w:firstRow="0" w:lastRow="0" w:firstColumn="0" w:lastColumn="0" w:oddVBand="0" w:evenVBand="0" w:oddHBand="1" w:evenHBand="0" w:firstRowFirstColumn="0" w:firstRowLastColumn="0" w:lastRowFirstColumn="0" w:lastRowLastColumn="0"/>
+            </w:pPr>
+            <w:r>
+              <w:t>XML</w:t>
+            </w:r>
+          </w:p>
+        </w:tc>
+        <w:tc>
+          <w:tcPr>
+            <w:tcW w:w="2097" w:type="dxa"/>
+            <w:shd w:val="clear" w:color="auto" w:fill="92D050"/>
+          </w:tcPr>
+          <w:p>
+            <w:pPr>
+              <w:cnfStyle w:val="000000100000" w:firstRow="0" w:lastRow="0" w:firstColumn="0" w:lastColumn="0" w:oddVBand="0" w:evenVBand="0" w:oddHBand="1" w:evenHBand="0" w:firstRowFirstColumn="0" w:firstRowLastColumn="0" w:lastRowFirstColumn="0" w:lastRowLastColumn="0"/>
+            </w:pPr>
+            <w:r>
+              <w:t>XML (JSON option)</w:t>
+            </w:r>
+          </w:p>
+        </w:tc>
+      </w:tr>
+      <w:tr>
+        <w:tc>
+          <w:tcPr>
+            <w:cnfStyle w:val="001000000000" w:firstRow="0" w:lastRow="0" w:firstColumn="1" w:lastColumn="0" w:oddVBand="0" w:evenVBand="0" w:oddHBand="0" w:evenHBand="0" w:firstRowFirstColumn="0" w:firstRowLastColumn="0" w:lastRowFirstColumn="0" w:lastRowLastColumn="0"/>
+            <w:tcW w:w="2098" w:type="dxa"/>
+          </w:tcPr>
+          <w:p>
+            <w:pPr>
+              <w:rPr>
+                <w:b w:val="0"/>
+              </w:rPr>
+            </w:pPr>
+            <w:r>
+              <w:rPr>
+                <w:b w:val="0"/>
+              </w:rPr>
+              <w:t>Wire format backward/forward compatibility</w:t>
+            </w:r>
+          </w:p>
+        </w:tc>
+        <w:tc>
+          <w:tcPr>
+            <w:tcW w:w="1680" w:type="dxa"/>
+            <w:shd w:val="clear" w:color="auto" w:fill="92D050"/>
+          </w:tcPr>
+          <w:p>
+            <w:pPr>
+              <w:cnfStyle w:val="000000000000" w:firstRow="0" w:lastRow="0" w:firstColumn="0" w:lastColumn="0" w:oddVBand="0" w:evenVBand="0" w:oddHBand="0" w:evenHBand="0" w:firstRowFirstColumn="0" w:firstRowLastColumn="0" w:lastRowFirstColumn="0" w:lastRowLastColumn="0"/>
+            </w:pPr>
+            <w:r>
+              <w:t>Yes</w:t>
+            </w:r>
+          </w:p>
+        </w:tc>
+        <w:tc>
+          <w:tcPr>
+            <w:tcW w:w="1781" w:type="dxa"/>
+            <w:shd w:val="clear" w:color="auto" w:fill="FFC000"/>
+          </w:tcPr>
+          <w:p>
+            <w:pPr>
+              <w:cnfStyle w:val="000000000000" w:firstRow="0" w:lastRow="0" w:firstColumn="0" w:lastColumn="0" w:oddVBand="0" w:evenVBand="0" w:oddHBand="0" w:evenHBand="0" w:firstRowFirstColumn="0" w:firstRowLastColumn="0" w:lastRowFirstColumn="0" w:lastRowLastColumn="0"/>
+            </w:pPr>
+            <w:r>
+              <w:t>No</w:t>
             </w:r>
           </w:p>
         </w:tc>
@@ -1405,10 +1604,10 @@
           </w:tcPr>
           <w:p>
             <w:pPr>
-              <w:cnfStyle w:val="000000100000" w:firstRow="0" w:lastRow="0" w:firstColumn="0" w:lastColumn="0" w:oddVBand="0" w:evenVBand="0" w:oddHBand="1" w:evenHBand="0" w:firstRowFirstColumn="0" w:firstRowLastColumn="0" w:lastRowFirstColumn="0" w:lastRowLastColumn="0"/>
-            </w:pPr>
-            <w:r>
-              <w:t>Low – bloated XML, formal names non-intuitive</w:t>
+              <w:cnfStyle w:val="000000000000" w:firstRow="0" w:lastRow="0" w:firstColumn="0" w:lastColumn="0" w:oddVBand="0" w:evenVBand="0" w:oddHBand="0" w:evenHBand="0" w:firstRowFirstColumn="0" w:firstRowLastColumn="0" w:lastRowFirstColumn="0" w:lastRowLastColumn="0"/>
+            </w:pPr>
+            <w:r>
+              <w:t>Partial (within releases, not always between releases)</w:t>
             </w:r>
           </w:p>
         </w:tc>
@@ -1419,93 +1618,10 @@
           </w:tcPr>
           <w:p>
             <w:pPr>
-              <w:cnfStyle w:val="000000100000" w:firstRow="0" w:lastRow="0" w:firstColumn="0" w:lastColumn="0" w:oddVBand="0" w:evenVBand="0" w:oddHBand="1" w:evenHBand="0" w:firstRowFirstColumn="0" w:firstRowLastColumn="0" w:lastRowFirstColumn="0" w:lastRowLastColumn="0"/>
-            </w:pPr>
-            <w:r>
-              <w:t>High</w:t>
-            </w:r>
-          </w:p>
-        </w:tc>
-      </w:tr>
-      <w:tr>
-        <w:tc>
-          <w:tcPr>
-            <w:cnfStyle w:val="001000000000" w:firstRow="0" w:lastRow="0" w:firstColumn="1" w:lastColumn="0" w:oddVBand="0" w:evenVBand="0" w:oddHBand="0" w:evenHBand="0" w:firstRowFirstColumn="0" w:firstRowLastColumn="0" w:lastRowFirstColumn="0" w:lastRowLastColumn="0"/>
-            <w:tcW w:w="2098" w:type="dxa"/>
-          </w:tcPr>
-          <w:p>
-            <w:pPr>
-              <w:rPr>
-                <w:b w:val="0"/>
-              </w:rPr>
-            </w:pPr>
-            <w:r>
-              <w:rPr>
-                <w:b w:val="0"/>
-              </w:rPr>
-              <w:t>Size</w:t>
-            </w:r>
-          </w:p>
-        </w:tc>
-        <w:tc>
-          <w:tcPr>
-            <w:tcW w:w="1680" w:type="dxa"/>
-            <w:shd w:val="clear" w:color="auto" w:fill="FFFF00"/>
-          </w:tcPr>
-          <w:p>
-            <w:pPr>
-              <w:cnfStyle w:val="000000000000" w:firstRow="0" w:lastRow="0" w:firstColumn="0" w:lastColumn="0" w:oddVBand="0" w:evenVBand="0" w:oddHBand="0" w:evenHBand="0" w:firstRowFirstColumn="0" w:firstRowLastColumn="0" w:lastRowFirstColumn="0" w:lastRowLastColumn="0"/>
-            </w:pPr>
-            <w:r>
-              <w:t>2304 pages (v2.7)</w:t>
-            </w:r>
-          </w:p>
-        </w:tc>
-        <w:tc>
-          <w:tcPr>
-            <w:tcW w:w="1781" w:type="dxa"/>
-            <w:shd w:val="clear" w:color="auto" w:fill="FFC000"/>
-          </w:tcPr>
-          <w:p>
-            <w:pPr>
-              <w:cnfStyle w:val="000000000000" w:firstRow="0" w:lastRow="0" w:firstColumn="0" w:lastColumn="0" w:oddVBand="0" w:evenVBand="0" w:oddHBand="0" w:evenHBand="0" w:firstRowFirstColumn="0" w:firstRowLastColumn="0" w:lastRowFirstColumn="0" w:lastRowLastColumn="0"/>
-            </w:pPr>
-            <w:r>
-              <w:t>&gt;</w:t>
-            </w:r>
-            <w:r>
-              <w:t>&gt;</w:t>
-            </w:r>
-            <w:r>
-              <w:t xml:space="preserve"> 10k pages</w:t>
-            </w:r>
-          </w:p>
-        </w:tc>
-        <w:tc>
-          <w:tcPr>
-            <w:tcW w:w="1920" w:type="dxa"/>
-            <w:shd w:val="clear" w:color="auto" w:fill="92D050"/>
-          </w:tcPr>
-          <w:p>
-            <w:pPr>
-              <w:cnfStyle w:val="000000000000" w:firstRow="0" w:lastRow="0" w:firstColumn="0" w:lastColumn="0" w:oddVBand="0" w:evenVBand="0" w:oddHBand="0" w:evenHBand="0" w:firstRowFirstColumn="0" w:firstRowLastColumn="0" w:lastRowFirstColumn="0" w:lastRowLastColumn="0"/>
-            </w:pPr>
-            <w:r>
-              <w:t>200 pages (+ ~400 of infrastructure)</w:t>
-            </w:r>
-          </w:p>
-        </w:tc>
-        <w:tc>
-          <w:tcPr>
-            <w:tcW w:w="2097" w:type="dxa"/>
-            <w:shd w:val="clear" w:color="auto" w:fill="FFFF00"/>
-          </w:tcPr>
-          <w:p>
-            <w:pPr>
-              <w:cnfStyle w:val="000000000000" w:firstRow="0" w:lastRow="0" w:firstColumn="0" w:lastColumn="0" w:oddVBand="0" w:evenVBand="0" w:oddHBand="0" w:evenHBand="0" w:firstRowFirstColumn="0" w:firstRowLastColumn="0" w:lastRowFirstColumn="0" w:lastRowLastColumn="0"/>
-            </w:pPr>
-            <w:r>
-              <w:t>~1000 pages (estimate)</w:t>
+              <w:cnfStyle w:val="000000000000" w:firstRow="0" w:lastRow="0" w:firstColumn="0" w:lastColumn="0" w:oddVBand="0" w:evenVBand="0" w:oddHBand="0" w:evenHBand="0" w:firstRowFirstColumn="0" w:firstRowLastColumn="0" w:lastRowFirstColumn="0" w:lastRowLastColumn="0"/>
+            </w:pPr>
+            <w:r>
+              <w:t>Yes</w:t>
             </w:r>
           </w:p>
         </w:tc>
@@ -1529,13 +1645,55 @@
               <w:rPr>
                 <w:b w:val="0"/>
               </w:rPr>
-              <w:t>Learning curve</w:t>
+              <w:t>Human readable wire syntax?</w:t>
             </w:r>
           </w:p>
         </w:tc>
         <w:tc>
           <w:tcPr>
             <w:tcW w:w="1680" w:type="dxa"/>
+            <w:shd w:val="clear" w:color="auto" w:fill="FFFF00"/>
+          </w:tcPr>
+          <w:p>
+            <w:pPr>
+              <w:cnfStyle w:val="000000100000" w:firstRow="0" w:lastRow="0" w:firstColumn="0" w:lastColumn="0" w:oddVBand="0" w:evenVBand="0" w:oddHBand="1" w:evenHBand="0" w:firstRowFirstColumn="0" w:firstRowLastColumn="0" w:lastRowFirstColumn="0" w:lastRowLastColumn="0"/>
+            </w:pPr>
+            <w:r>
+              <w:t>Low – count vertical bars, guess based on data values</w:t>
+            </w:r>
+          </w:p>
+        </w:tc>
+        <w:tc>
+          <w:tcPr>
+            <w:tcW w:w="1781" w:type="dxa"/>
+            <w:shd w:val="clear" w:color="auto" w:fill="FFFF00"/>
+          </w:tcPr>
+          <w:p>
+            <w:pPr>
+              <w:cnfStyle w:val="000000100000" w:firstRow="0" w:lastRow="0" w:firstColumn="0" w:lastColumn="0" w:oddVBand="0" w:evenVBand="0" w:oddHBand="1" w:evenHBand="0" w:firstRowFirstColumn="0" w:firstRowLastColumn="0" w:lastRowFirstColumn="0" w:lastRowLastColumn="0"/>
+            </w:pPr>
+            <w:r>
+              <w:t>Low – bloated XML, formal names non-intuitive</w:t>
+            </w:r>
+          </w:p>
+        </w:tc>
+        <w:tc>
+          <w:tcPr>
+            <w:tcW w:w="1920" w:type="dxa"/>
+            <w:shd w:val="clear" w:color="auto" w:fill="FFFF00"/>
+          </w:tcPr>
+          <w:p>
+            <w:pPr>
+              <w:cnfStyle w:val="000000100000" w:firstRow="0" w:lastRow="0" w:firstColumn="0" w:lastColumn="0" w:oddVBand="0" w:evenVBand="0" w:oddHBand="1" w:evenHBand="0" w:firstRowFirstColumn="0" w:firstRowLastColumn="0" w:lastRowFirstColumn="0" w:lastRowLastColumn="0"/>
+            </w:pPr>
+            <w:r>
+              <w:t>Low – bloated XML, formal names non-intuitive</w:t>
+            </w:r>
+          </w:p>
+        </w:tc>
+        <w:tc>
+          <w:tcPr>
+            <w:tcW w:w="2097" w:type="dxa"/>
             <w:shd w:val="clear" w:color="auto" w:fill="92D050"/>
           </w:tcPr>
           <w:p>
@@ -1543,7 +1701,42 @@
               <w:cnfStyle w:val="000000100000" w:firstRow="0" w:lastRow="0" w:firstColumn="0" w:lastColumn="0" w:oddVBand="0" w:evenVBand="0" w:oddHBand="1" w:evenHBand="0" w:firstRowFirstColumn="0" w:firstRowLastColumn="0" w:lastRowFirstColumn="0" w:lastRowLastColumn="0"/>
             </w:pPr>
             <w:r>
-              <w:t>Moderate</w:t>
+              <w:t>High</w:t>
+            </w:r>
+          </w:p>
+        </w:tc>
+      </w:tr>
+      <w:tr>
+        <w:tc>
+          <w:tcPr>
+            <w:cnfStyle w:val="001000000000" w:firstRow="0" w:lastRow="0" w:firstColumn="1" w:lastColumn="0" w:oddVBand="0" w:evenVBand="0" w:oddHBand="0" w:evenHBand="0" w:firstRowFirstColumn="0" w:firstRowLastColumn="0" w:lastRowFirstColumn="0" w:lastRowLastColumn="0"/>
+            <w:tcW w:w="2098" w:type="dxa"/>
+          </w:tcPr>
+          <w:p>
+            <w:pPr>
+              <w:rPr>
+                <w:b w:val="0"/>
+              </w:rPr>
+            </w:pPr>
+            <w:r>
+              <w:rPr>
+                <w:b w:val="0"/>
+              </w:rPr>
+              <w:t>Size</w:t>
+            </w:r>
+          </w:p>
+        </w:tc>
+        <w:tc>
+          <w:tcPr>
+            <w:tcW w:w="1680" w:type="dxa"/>
+            <w:shd w:val="clear" w:color="auto" w:fill="FFFF00"/>
+          </w:tcPr>
+          <w:p>
+            <w:pPr>
+              <w:cnfStyle w:val="000000000000" w:firstRow="0" w:lastRow="0" w:firstColumn="0" w:lastColumn="0" w:oddVBand="0" w:evenVBand="0" w:oddHBand="0" w:evenHBand="0" w:firstRowFirstColumn="0" w:firstRowLastColumn="0" w:lastRowFirstColumn="0" w:lastRowLastColumn="0"/>
+            </w:pPr>
+            <w:r>
+              <w:t>2304 pages (v2.7)</w:t>
             </w:r>
           </w:p>
         </w:tc>
@@ -1554,104 +1747,45 @@
           </w:tcPr>
           <w:p>
             <w:pPr>
-              <w:cnfStyle w:val="000000100000" w:firstRow="0" w:lastRow="0" w:firstColumn="0" w:lastColumn="0" w:oddVBand="0" w:evenVBand="0" w:oddHBand="1" w:evenHBand="0" w:firstRowFirstColumn="0" w:firstRowLastColumn="0" w:lastRowFirstColumn="0" w:lastRowLastColumn="0"/>
-            </w:pPr>
-            <w:r>
-              <w:t>Very high</w:t>
+              <w:cnfStyle w:val="000000000000" w:firstRow="0" w:lastRow="0" w:firstColumn="0" w:lastColumn="0" w:oddVBand="0" w:evenVBand="0" w:oddHBand="0" w:evenHBand="0" w:firstRowFirstColumn="0" w:firstRowLastColumn="0" w:lastRowFirstColumn="0" w:lastRowLastColumn="0"/>
+            </w:pPr>
+            <w:r>
+              <w:t>&gt;</w:t>
+            </w:r>
+            <w:r>
+              <w:t>&gt;</w:t>
+            </w:r>
+            <w:r>
+              <w:t xml:space="preserve"> 10k pages</w:t>
             </w:r>
           </w:p>
         </w:tc>
         <w:tc>
           <w:tcPr>
             <w:tcW w:w="1920" w:type="dxa"/>
+            <w:shd w:val="clear" w:color="auto" w:fill="92D050"/>
+          </w:tcPr>
+          <w:p>
+            <w:pPr>
+              <w:cnfStyle w:val="000000000000" w:firstRow="0" w:lastRow="0" w:firstColumn="0" w:lastColumn="0" w:oddVBand="0" w:evenVBand="0" w:oddHBand="0" w:evenHBand="0" w:firstRowFirstColumn="0" w:firstRowLastColumn="0" w:lastRowFirstColumn="0" w:lastRowLastColumn="0"/>
+            </w:pPr>
+            <w:r>
+              <w:t>200 pages (+ ~400 of infrastructure)</w:t>
+            </w:r>
+          </w:p>
+        </w:tc>
+        <w:tc>
+          <w:tcPr>
+            <w:tcW w:w="2097" w:type="dxa"/>
             <w:shd w:val="clear" w:color="auto" w:fill="FFFF00"/>
           </w:tcPr>
           <w:p>
             <w:pPr>
-              <w:cnfStyle w:val="000000100000" w:firstRow="0" w:lastRow="0" w:firstColumn="0" w:lastColumn="0" w:oddVBand="0" w:evenVBand="0" w:oddHBand="1" w:evenHBand="0" w:firstRowFirstColumn="0" w:firstRowLastColumn="0" w:lastRowFirstColumn="0" w:lastRowLastColumn="0"/>
-            </w:pPr>
-            <w:r>
-              <w:t>High</w:t>
-            </w:r>
-          </w:p>
-        </w:tc>
-        <w:tc>
-          <w:tcPr>
-            <w:tcW w:w="2097" w:type="dxa"/>
-            <w:shd w:val="clear" w:color="auto" w:fill="92D050"/>
-          </w:tcPr>
-          <w:p>
-            <w:pPr>
-              <w:cnfStyle w:val="000000100000" w:firstRow="0" w:lastRow="0" w:firstColumn="0" w:lastColumn="0" w:oddVBand="0" w:evenVBand="0" w:oddHBand="1" w:evenHBand="0" w:firstRowFirstColumn="0" w:firstRowLastColumn="0" w:lastRowFirstColumn="0" w:lastRowLastColumn="0"/>
-            </w:pPr>
-            <w:r>
-              <w:t>Moderate</w:t>
-            </w:r>
-          </w:p>
-        </w:tc>
-      </w:tr>
-      <w:tr>
-        <w:tc>
-          <w:tcPr>
-            <w:cnfStyle w:val="001000000000" w:firstRow="0" w:lastRow="0" w:firstColumn="1" w:lastColumn="0" w:oddVBand="0" w:evenVBand="0" w:oddHBand="0" w:evenHBand="0" w:firstRowFirstColumn="0" w:firstRowLastColumn="0" w:lastRowFirstColumn="0" w:lastRowLastColumn="0"/>
-            <w:tcW w:w="2098" w:type="dxa"/>
-          </w:tcPr>
-          <w:p>
-            <w:pPr>
-              <w:rPr>
-                <w:i/>
-              </w:rPr>
-            </w:pPr>
-            <w:r>
-              <w:rPr>
-                <w:i/>
-              </w:rPr>
-              <w:t>Conformance</w:t>
-            </w:r>
-          </w:p>
-        </w:tc>
-        <w:tc>
-          <w:tcPr>
-            <w:tcW w:w="1680" w:type="dxa"/>
-            <w:shd w:val="clear" w:color="auto" w:fill="auto"/>
-          </w:tcPr>
-          <w:p>
-            <w:pPr>
-              <w:cnfStyle w:val="000000000000" w:firstRow="0" w:lastRow="0" w:firstColumn="0" w:lastColumn="0" w:oddVBand="0" w:evenVBand="0" w:oddHBand="0" w:evenHBand="0" w:firstRowFirstColumn="0" w:firstRowLastColumn="0" w:lastRowFirstColumn="0" w:lastRowLastColumn="0"/>
-            </w:pPr>
-          </w:p>
-        </w:tc>
-        <w:tc>
-          <w:tcPr>
-            <w:tcW w:w="1781" w:type="dxa"/>
-            <w:shd w:val="clear" w:color="auto" w:fill="auto"/>
-          </w:tcPr>
-          <w:p>
-            <w:pPr>
-              <w:cnfStyle w:val="000000000000" w:firstRow="0" w:lastRow="0" w:firstColumn="0" w:lastColumn="0" w:oddVBand="0" w:evenVBand="0" w:oddHBand="0" w:evenHBand="0" w:firstRowFirstColumn="0" w:firstRowLastColumn="0" w:lastRowFirstColumn="0" w:lastRowLastColumn="0"/>
-            </w:pPr>
-          </w:p>
-        </w:tc>
-        <w:tc>
-          <w:tcPr>
-            <w:tcW w:w="1920" w:type="dxa"/>
-            <w:shd w:val="clear" w:color="auto" w:fill="auto"/>
-          </w:tcPr>
-          <w:p>
-            <w:pPr>
-              <w:cnfStyle w:val="000000000000" w:firstRow="0" w:lastRow="0" w:firstColumn="0" w:lastColumn="0" w:oddVBand="0" w:evenVBand="0" w:oddHBand="0" w:evenHBand="0" w:firstRowFirstColumn="0" w:firstRowLastColumn="0" w:lastRowFirstColumn="0" w:lastRowLastColumn="0"/>
-            </w:pPr>
-          </w:p>
-        </w:tc>
-        <w:tc>
-          <w:tcPr>
-            <w:tcW w:w="2097" w:type="dxa"/>
-            <w:shd w:val="clear" w:color="auto" w:fill="auto"/>
-          </w:tcPr>
-          <w:p>
-            <w:pPr>
-              <w:cnfStyle w:val="000000000000" w:firstRow="0" w:lastRow="0" w:firstColumn="0" w:lastColumn="0" w:oddVBand="0" w:evenVBand="0" w:oddHBand="0" w:evenHBand="0" w:firstRowFirstColumn="0" w:firstRowLastColumn="0" w:lastRowFirstColumn="0" w:lastRowLastColumn="0"/>
-            </w:pPr>
+              <w:cnfStyle w:val="000000000000" w:firstRow="0" w:lastRow="0" w:firstColumn="0" w:lastColumn="0" w:oddVBand="0" w:evenVBand="0" w:oddHBand="0" w:evenHBand="0" w:firstRowFirstColumn="0" w:firstRowLastColumn="0" w:lastRowFirstColumn="0" w:lastRowLastColumn="0"/>
+            </w:pPr>
+            <w:r>
+              <w:t>~1000 pages (estimate)</w:t>
+            </w:r>
           </w:p>
         </w:tc>
       </w:tr>
@@ -1674,43 +1808,35 @@
               <w:rPr>
                 <w:b w:val="0"/>
               </w:rPr>
-              <w:t>Conformance profiling</w:t>
+              <w:t>Learning curve</w:t>
             </w:r>
           </w:p>
         </w:tc>
         <w:tc>
           <w:tcPr>
             <w:tcW w:w="1680" w:type="dxa"/>
-            <w:shd w:val="clear" w:color="auto" w:fill="FFFF00"/>
-          </w:tcPr>
-          <w:p>
-            <w:pPr>
-              <w:cnfStyle w:val="000000100000" w:firstRow="0" w:lastRow="0" w:firstColumn="0" w:lastColumn="0" w:oddVBand="0" w:evenVBand="0" w:oddHBand="1" w:evenHBand="0" w:firstRowFirstColumn="0" w:firstRowLastColumn="0" w:lastRowFirstColumn="0" w:lastRowLastColumn="0"/>
-            </w:pPr>
-            <w:r>
-              <w:t>As of 2.5, not commonly used</w:t>
+            <w:shd w:val="clear" w:color="auto" w:fill="92D050"/>
+          </w:tcPr>
+          <w:p>
+            <w:pPr>
+              <w:cnfStyle w:val="000000100000" w:firstRow="0" w:lastRow="0" w:firstColumn="0" w:lastColumn="0" w:oddVBand="0" w:evenVBand="0" w:oddHBand="1" w:evenHBand="0" w:firstRowFirstColumn="0" w:firstRowLastColumn="0" w:lastRowFirstColumn="0" w:lastRowLastColumn="0"/>
+            </w:pPr>
+            <w:r>
+              <w:t>Moderate</w:t>
             </w:r>
           </w:p>
         </w:tc>
         <w:tc>
           <w:tcPr>
             <w:tcW w:w="1781" w:type="dxa"/>
-            <w:shd w:val="clear" w:color="auto" w:fill="FFFF00"/>
-          </w:tcPr>
-          <w:p>
-            <w:pPr>
-              <w:cnfStyle w:val="000000100000" w:firstRow="0" w:lastRow="0" w:firstColumn="0" w:lastColumn="0" w:oddVBand="0" w:evenVBand="0" w:oddHBand="1" w:evenHBand="0" w:firstRowFirstColumn="0" w:firstRowLastColumn="0" w:lastRowFirstColumn="0" w:lastRowLastColumn="0"/>
-            </w:pPr>
-            <w:r>
-              <w:t xml:space="preserve">Conformance rules defined, generally handled via constrained </w:t>
-            </w:r>
-            <w:proofErr w:type="spellStart"/>
-            <w:r>
-              <w:t>constrained</w:t>
-            </w:r>
-            <w:proofErr w:type="spellEnd"/>
-            <w:r>
-              <w:t xml:space="preserve"> artifacts</w:t>
+            <w:shd w:val="clear" w:color="auto" w:fill="FFC000"/>
+          </w:tcPr>
+          <w:p>
+            <w:pPr>
+              <w:cnfStyle w:val="000000100000" w:firstRow="0" w:lastRow="0" w:firstColumn="0" w:lastColumn="0" w:oddVBand="0" w:evenVBand="0" w:oddHBand="1" w:evenHBand="0" w:firstRowFirstColumn="0" w:firstRowLastColumn="0" w:lastRowFirstColumn="0" w:lastRowLastColumn="0"/>
+            </w:pPr>
+            <w:r>
+              <w:t>Very high</w:t>
             </w:r>
           </w:p>
         </w:tc>
@@ -1724,15 +1850,7 @@
               <w:cnfStyle w:val="000000100000" w:firstRow="0" w:lastRow="0" w:firstColumn="0" w:lastColumn="0" w:oddVBand="0" w:evenVBand="0" w:oddHBand="1" w:evenHBand="0" w:firstRowFirstColumn="0" w:firstRowLastColumn="0" w:lastRowFirstColumn="0" w:lastRowLastColumn="0"/>
             </w:pPr>
             <w:r>
-              <w:t xml:space="preserve">Conformance rules defined.  </w:t>
-            </w:r>
-            <w:proofErr w:type="spellStart"/>
-            <w:r>
-              <w:t>Templating</w:t>
-            </w:r>
-            <w:proofErr w:type="spellEnd"/>
-            <w:r>
-              <w:t xml:space="preserve"> only, typically captured as Word, though some formal capture, no formal declaration mechanism</w:t>
+              <w:t>High</w:t>
             </w:r>
           </w:p>
         </w:tc>
@@ -1746,13 +1864,8 @@
               <w:cnfStyle w:val="000000100000" w:firstRow="0" w:lastRow="0" w:firstColumn="0" w:lastColumn="0" w:oddVBand="0" w:evenVBand="0" w:oddHBand="1" w:evenHBand="0" w:firstRowFirstColumn="0" w:firstRowLastColumn="0" w:lastRowFirstColumn="0" w:lastRowLastColumn="0"/>
             </w:pPr>
             <w:r>
-              <w:t xml:space="preserve">Yes - profiles computer </w:t>
-            </w:r>
-            <w:proofErr w:type="spellStart"/>
-            <w:r>
-              <w:t>processable</w:t>
-            </w:r>
-            <w:proofErr w:type="spellEnd"/>
+              <w:t>Moderate</w:t>
+            </w:r>
           </w:p>
         </w:tc>
       </w:tr>
@@ -1765,76 +1878,59 @@
           <w:p>
             <w:pPr>
               <w:rPr>
-                <w:b w:val="0"/>
-              </w:rPr>
-            </w:pPr>
-            <w:r>
-              <w:rPr>
-                <w:b w:val="0"/>
-              </w:rPr>
-              <w:t>Conformance declaration</w:t>
+                <w:i/>
+              </w:rPr>
+            </w:pPr>
+            <w:r>
+              <w:rPr>
+                <w:i/>
+              </w:rPr>
+              <w:t>Conformance</w:t>
             </w:r>
           </w:p>
         </w:tc>
         <w:tc>
           <w:tcPr>
             <w:tcW w:w="1680" w:type="dxa"/>
-            <w:shd w:val="clear" w:color="auto" w:fill="FFFF00"/>
-          </w:tcPr>
-          <w:p>
-            <w:pPr>
-              <w:cnfStyle w:val="000000000000" w:firstRow="0" w:lastRow="0" w:firstColumn="0" w:lastColumn="0" w:oddVBand="0" w:evenVBand="0" w:oddHBand="0" w:evenHBand="0" w:firstRowFirstColumn="0" w:firstRowLastColumn="0" w:lastRowFirstColumn="0" w:lastRowLastColumn="0"/>
-            </w:pPr>
-            <w:r>
-              <w:t>Done using profiling mechanism</w:t>
-            </w:r>
+            <w:shd w:val="clear" w:color="auto" w:fill="auto"/>
+          </w:tcPr>
+          <w:p>
+            <w:pPr>
+              <w:cnfStyle w:val="000000000000" w:firstRow="0" w:lastRow="0" w:firstColumn="0" w:lastColumn="0" w:oddVBand="0" w:evenVBand="0" w:oddHBand="0" w:evenHBand="0" w:firstRowFirstColumn="0" w:firstRowLastColumn="0" w:lastRowFirstColumn="0" w:lastRowLastColumn="0"/>
+            </w:pPr>
           </w:p>
         </w:tc>
         <w:tc>
           <w:tcPr>
             <w:tcW w:w="1781" w:type="dxa"/>
-            <w:shd w:val="clear" w:color="auto" w:fill="FFC000"/>
-          </w:tcPr>
-          <w:p>
-            <w:pPr>
-              <w:cnfStyle w:val="000000000000" w:firstRow="0" w:lastRow="0" w:firstColumn="0" w:lastColumn="0" w:oddVBand="0" w:evenVBand="0" w:oddHBand="0" w:evenHBand="0" w:firstRowFirstColumn="0" w:firstRowLastColumn="0" w:lastRowFirstColumn="0" w:lastRowLastColumn="0"/>
-            </w:pPr>
-            <w:r>
-              <w:t>no formal declaration mechanism</w:t>
-            </w:r>
+            <w:shd w:val="clear" w:color="auto" w:fill="auto"/>
+          </w:tcPr>
+          <w:p>
+            <w:pPr>
+              <w:cnfStyle w:val="000000000000" w:firstRow="0" w:lastRow="0" w:firstColumn="0" w:lastColumn="0" w:oddVBand="0" w:evenVBand="0" w:oddHBand="0" w:evenHBand="0" w:firstRowFirstColumn="0" w:firstRowLastColumn="0" w:lastRowFirstColumn="0" w:lastRowLastColumn="0"/>
+            </w:pPr>
           </w:p>
         </w:tc>
         <w:tc>
           <w:tcPr>
             <w:tcW w:w="1920" w:type="dxa"/>
-            <w:shd w:val="clear" w:color="auto" w:fill="FFC000"/>
-          </w:tcPr>
-          <w:p>
-            <w:pPr>
-              <w:cnfStyle w:val="000000000000" w:firstRow="0" w:lastRow="0" w:firstColumn="0" w:lastColumn="0" w:oddVBand="0" w:evenVBand="0" w:oddHBand="0" w:evenHBand="0" w:firstRowFirstColumn="0" w:firstRowLastColumn="0" w:lastRowFirstColumn="0" w:lastRowLastColumn="0"/>
-            </w:pPr>
-            <w:r>
-              <w:t>no formal declaration mechanism</w:t>
-            </w:r>
+            <w:shd w:val="clear" w:color="auto" w:fill="auto"/>
+          </w:tcPr>
+          <w:p>
+            <w:pPr>
+              <w:cnfStyle w:val="000000000000" w:firstRow="0" w:lastRow="0" w:firstColumn="0" w:lastColumn="0" w:oddVBand="0" w:evenVBand="0" w:oddHBand="0" w:evenHBand="0" w:firstRowFirstColumn="0" w:firstRowLastColumn="0" w:lastRowFirstColumn="0" w:lastRowLastColumn="0"/>
+            </w:pPr>
           </w:p>
         </w:tc>
         <w:tc>
           <w:tcPr>
             <w:tcW w:w="2097" w:type="dxa"/>
-            <w:shd w:val="clear" w:color="auto" w:fill="92D050"/>
-          </w:tcPr>
-          <w:p>
-            <w:pPr>
-              <w:cnfStyle w:val="000000000000" w:firstRow="0" w:lastRow="0" w:firstColumn="0" w:lastColumn="0" w:oddVBand="0" w:evenVBand="0" w:oddHBand="0" w:evenHBand="0" w:firstRowFirstColumn="0" w:firstRowLastColumn="0" w:lastRowFirstColumn="0" w:lastRowLastColumn="0"/>
-            </w:pPr>
-            <w:r>
-              <w:t xml:space="preserve">Yes – conformance statements computer </w:t>
-            </w:r>
-            <w:proofErr w:type="spellStart"/>
-            <w:r>
-              <w:t>processable</w:t>
-            </w:r>
-            <w:proofErr w:type="spellEnd"/>
+            <w:shd w:val="clear" w:color="auto" w:fill="auto"/>
+          </w:tcPr>
+          <w:p>
+            <w:pPr>
+              <w:cnfStyle w:val="000000000000" w:firstRow="0" w:lastRow="0" w:firstColumn="0" w:lastColumn="0" w:oddVBand="0" w:evenVBand="0" w:oddHBand="0" w:evenHBand="0" w:firstRowFirstColumn="0" w:firstRowLastColumn="0" w:lastRowFirstColumn="0" w:lastRowLastColumn="0"/>
+            </w:pPr>
           </w:p>
         </w:tc>
       </w:tr>
@@ -1850,59 +1946,87 @@
           <w:p>
             <w:pPr>
               <w:rPr>
-                <w:i/>
-              </w:rPr>
-            </w:pPr>
-            <w:r>
-              <w:rPr>
-                <w:i/>
-              </w:rPr>
-              <w:t>Additional considerations</w:t>
+                <w:b w:val="0"/>
+              </w:rPr>
+            </w:pPr>
+            <w:r>
+              <w:rPr>
+                <w:b w:val="0"/>
+              </w:rPr>
+              <w:t>Conformance profiling</w:t>
             </w:r>
           </w:p>
         </w:tc>
         <w:tc>
           <w:tcPr>
             <w:tcW w:w="1680" w:type="dxa"/>
-            <w:shd w:val="clear" w:color="auto" w:fill="auto"/>
-          </w:tcPr>
-          <w:p>
-            <w:pPr>
-              <w:cnfStyle w:val="000000100000" w:firstRow="0" w:lastRow="0" w:firstColumn="0" w:lastColumn="0" w:oddVBand="0" w:evenVBand="0" w:oddHBand="1" w:evenHBand="0" w:firstRowFirstColumn="0" w:firstRowLastColumn="0" w:lastRowFirstColumn="0" w:lastRowLastColumn="0"/>
-            </w:pPr>
+            <w:shd w:val="clear" w:color="auto" w:fill="FFFF00"/>
+          </w:tcPr>
+          <w:p>
+            <w:pPr>
+              <w:cnfStyle w:val="000000100000" w:firstRow="0" w:lastRow="0" w:firstColumn="0" w:lastColumn="0" w:oddVBand="0" w:evenVBand="0" w:oddHBand="1" w:evenHBand="0" w:firstRowFirstColumn="0" w:firstRowLastColumn="0" w:lastRowFirstColumn="0" w:lastRowLastColumn="0"/>
+            </w:pPr>
+            <w:r>
+              <w:t>As of 2.5, not commonly used</w:t>
+            </w:r>
           </w:p>
         </w:tc>
         <w:tc>
           <w:tcPr>
             <w:tcW w:w="1781" w:type="dxa"/>
-            <w:shd w:val="clear" w:color="auto" w:fill="auto"/>
-          </w:tcPr>
-          <w:p>
-            <w:pPr>
-              <w:cnfStyle w:val="000000100000" w:firstRow="0" w:lastRow="0" w:firstColumn="0" w:lastColumn="0" w:oddVBand="0" w:evenVBand="0" w:oddHBand="1" w:evenHBand="0" w:firstRowFirstColumn="0" w:firstRowLastColumn="0" w:lastRowFirstColumn="0" w:lastRowLastColumn="0"/>
-            </w:pPr>
+            <w:shd w:val="clear" w:color="auto" w:fill="FFFF00"/>
+          </w:tcPr>
+          <w:p>
+            <w:pPr>
+              <w:cnfStyle w:val="000000100000" w:firstRow="0" w:lastRow="0" w:firstColumn="0" w:lastColumn="0" w:oddVBand="0" w:evenVBand="0" w:oddHBand="1" w:evenHBand="0" w:firstRowFirstColumn="0" w:firstRowLastColumn="0" w:lastRowFirstColumn="0" w:lastRowLastColumn="0"/>
+            </w:pPr>
+            <w:r>
+              <w:t xml:space="preserve">Conformance rules defined, generally handled via constrained </w:t>
+            </w:r>
+            <w:proofErr w:type="spellStart"/>
+            <w:r>
+              <w:t>constrained</w:t>
+            </w:r>
+            <w:proofErr w:type="spellEnd"/>
+            <w:r>
+              <w:t xml:space="preserve"> artifacts</w:t>
+            </w:r>
           </w:p>
         </w:tc>
         <w:tc>
           <w:tcPr>
             <w:tcW w:w="1920" w:type="dxa"/>
-            <w:shd w:val="clear" w:color="auto" w:fill="auto"/>
-          </w:tcPr>
-          <w:p>
-            <w:pPr>
-              <w:cnfStyle w:val="000000100000" w:firstRow="0" w:lastRow="0" w:firstColumn="0" w:lastColumn="0" w:oddVBand="0" w:evenVBand="0" w:oddHBand="1" w:evenHBand="0" w:firstRowFirstColumn="0" w:firstRowLastColumn="0" w:lastRowFirstColumn="0" w:lastRowLastColumn="0"/>
-            </w:pPr>
+            <w:shd w:val="clear" w:color="auto" w:fill="FFFF00"/>
+          </w:tcPr>
+          <w:p>
+            <w:pPr>
+              <w:cnfStyle w:val="000000100000" w:firstRow="0" w:lastRow="0" w:firstColumn="0" w:lastColumn="0" w:oddVBand="0" w:evenVBand="0" w:oddHBand="1" w:evenHBand="0" w:firstRowFirstColumn="0" w:firstRowLastColumn="0" w:lastRowFirstColumn="0" w:lastRowLastColumn="0"/>
+            </w:pPr>
+            <w:r>
+              <w:t xml:space="preserve">Conformance rules defined.  </w:t>
+            </w:r>
+            <w:proofErr w:type="spellStart"/>
+            <w:r>
+              <w:t>Templating</w:t>
+            </w:r>
+            <w:proofErr w:type="spellEnd"/>
+            <w:r>
+              <w:t xml:space="preserve"> only, typically captured as Word, though some formal capture, no formal declaration mechanism</w:t>
+            </w:r>
           </w:p>
         </w:tc>
         <w:tc>
           <w:tcPr>
             <w:tcW w:w="2097" w:type="dxa"/>
-            <w:shd w:val="clear" w:color="auto" w:fill="auto"/>
-          </w:tcPr>
-          <w:p>
-            <w:pPr>
-              <w:cnfStyle w:val="000000100000" w:firstRow="0" w:lastRow="0" w:firstColumn="0" w:lastColumn="0" w:oddVBand="0" w:evenVBand="0" w:oddHBand="1" w:evenHBand="0" w:firstRowFirstColumn="0" w:firstRowLastColumn="0" w:lastRowFirstColumn="0" w:lastRowLastColumn="0"/>
-            </w:pPr>
+            <w:shd w:val="clear" w:color="auto" w:fill="92D050"/>
+          </w:tcPr>
+          <w:p>
+            <w:pPr>
+              <w:cnfStyle w:val="000000100000" w:firstRow="0" w:lastRow="0" w:firstColumn="0" w:lastColumn="0" w:oddVBand="0" w:evenVBand="0" w:oddHBand="1" w:evenHBand="0" w:firstRowFirstColumn="0" w:firstRowLastColumn="0" w:lastRowFirstColumn="0" w:lastRowLastColumn="0"/>
+            </w:pPr>
+            <w:r>
+              <w:t>Yes - profiles computer processable</w:t>
+            </w:r>
           </w:p>
         </w:tc>
       </w:tr>
@@ -1922,21 +2046,21 @@
               <w:rPr>
                 <w:b w:val="0"/>
               </w:rPr>
-              <w:t>Modeling expertise needed for design</w:t>
+              <w:t>Conformance declaration</w:t>
             </w:r>
           </w:p>
         </w:tc>
         <w:tc>
           <w:tcPr>
             <w:tcW w:w="1680" w:type="dxa"/>
-            <w:shd w:val="clear" w:color="auto" w:fill="92D050"/>
-          </w:tcPr>
-          <w:p>
-            <w:pPr>
-              <w:cnfStyle w:val="000000000000" w:firstRow="0" w:lastRow="0" w:firstColumn="0" w:lastColumn="0" w:oddVBand="0" w:evenVBand="0" w:oddHBand="0" w:evenHBand="0" w:firstRowFirstColumn="0" w:firstRowLastColumn="0" w:lastRowFirstColumn="0" w:lastRowLastColumn="0"/>
-            </w:pPr>
-            <w:r>
-              <w:t>None</w:t>
+            <w:shd w:val="clear" w:color="auto" w:fill="FFFF00"/>
+          </w:tcPr>
+          <w:p>
+            <w:pPr>
+              <w:cnfStyle w:val="000000000000" w:firstRow="0" w:lastRow="0" w:firstColumn="0" w:lastColumn="0" w:oddVBand="0" w:evenVBand="0" w:oddHBand="0" w:evenHBand="0" w:firstRowFirstColumn="0" w:firstRowLastColumn="0" w:lastRowFirstColumn="0" w:lastRowLastColumn="0"/>
+            </w:pPr>
+            <w:r>
+              <w:t>Done using profiling mechanism</w:t>
             </w:r>
           </w:p>
         </w:tc>
@@ -1950,35 +2074,35 @@
               <w:cnfStyle w:val="000000000000" w:firstRow="0" w:lastRow="0" w:firstColumn="0" w:lastColumn="0" w:oddVBand="0" w:evenVBand="0" w:oddHBand="0" w:evenHBand="0" w:firstRowFirstColumn="0" w:firstRowLastColumn="0" w:lastRowFirstColumn="0" w:lastRowLastColumn="0"/>
             </w:pPr>
             <w:r>
-              <w:t>High – key part of design</w:t>
+              <w:t>no formal declaration mechanism</w:t>
             </w:r>
           </w:p>
         </w:tc>
         <w:tc>
           <w:tcPr>
             <w:tcW w:w="1920" w:type="dxa"/>
-            <w:shd w:val="clear" w:color="auto" w:fill="FFFF00"/>
-          </w:tcPr>
-          <w:p>
-            <w:pPr>
-              <w:cnfStyle w:val="000000000000" w:firstRow="0" w:lastRow="0" w:firstColumn="0" w:lastColumn="0" w:oddVBand="0" w:evenVBand="0" w:oddHBand="0" w:evenHBand="0" w:firstRowFirstColumn="0" w:firstRowLastColumn="0" w:lastRowFirstColumn="0" w:lastRowLastColumn="0"/>
-            </w:pPr>
-            <w:r>
-              <w:t>Moderate – needed for good template creation</w:t>
+            <w:shd w:val="clear" w:color="auto" w:fill="FFC000"/>
+          </w:tcPr>
+          <w:p>
+            <w:pPr>
+              <w:cnfStyle w:val="000000000000" w:firstRow="0" w:lastRow="0" w:firstColumn="0" w:lastColumn="0" w:oddVBand="0" w:evenVBand="0" w:oddHBand="0" w:evenHBand="0" w:firstRowFirstColumn="0" w:firstRowLastColumn="0" w:lastRowFirstColumn="0" w:lastRowLastColumn="0"/>
+            </w:pPr>
+            <w:r>
+              <w:t>no formal declaration mechanism</w:t>
             </w:r>
           </w:p>
         </w:tc>
         <w:tc>
           <w:tcPr>
             <w:tcW w:w="2097" w:type="dxa"/>
-            <w:shd w:val="clear" w:color="auto" w:fill="FFFF00"/>
-          </w:tcPr>
-          <w:p>
-            <w:pPr>
-              <w:cnfStyle w:val="000000000000" w:firstRow="0" w:lastRow="0" w:firstColumn="0" w:lastColumn="0" w:oddVBand="0" w:evenVBand="0" w:oddHBand="0" w:evenHBand="0" w:firstRowFirstColumn="0" w:firstRowLastColumn="0" w:lastRowFirstColumn="0" w:lastRowLastColumn="0"/>
-            </w:pPr>
-            <w:r>
-              <w:t>Moderate – needed in parallel with resource and extension creation</w:t>
+            <w:shd w:val="clear" w:color="auto" w:fill="92D050"/>
+          </w:tcPr>
+          <w:p>
+            <w:pPr>
+              <w:cnfStyle w:val="000000000000" w:firstRow="0" w:lastRow="0" w:firstColumn="0" w:lastColumn="0" w:oddVBand="0" w:evenVBand="0" w:oddHBand="0" w:evenHBand="0" w:firstRowFirstColumn="0" w:firstRowLastColumn="0" w:lastRowFirstColumn="0" w:lastRowLastColumn="0"/>
+            </w:pPr>
+            <w:r>
+              <w:t>Yes – conformance statements computer processable</w:t>
             </w:r>
           </w:p>
         </w:tc>
@@ -1994,6 +2118,152 @@
           </w:tcPr>
           <w:p>
             <w:pPr>
+              <w:rPr>
+                <w:i/>
+              </w:rPr>
+            </w:pPr>
+            <w:r>
+              <w:rPr>
+                <w:i/>
+              </w:rPr>
+              <w:lastRenderedPageBreak/>
+              <w:t>Additional considerations</w:t>
+            </w:r>
+          </w:p>
+        </w:tc>
+        <w:tc>
+          <w:tcPr>
+            <w:tcW w:w="1680" w:type="dxa"/>
+            <w:shd w:val="clear" w:color="auto" w:fill="auto"/>
+          </w:tcPr>
+          <w:p>
+            <w:pPr>
+              <w:cnfStyle w:val="000000100000" w:firstRow="0" w:lastRow="0" w:firstColumn="0" w:lastColumn="0" w:oddVBand="0" w:evenVBand="0" w:oddHBand="1" w:evenHBand="0" w:firstRowFirstColumn="0" w:firstRowLastColumn="0" w:lastRowFirstColumn="0" w:lastRowLastColumn="0"/>
+            </w:pPr>
+          </w:p>
+        </w:tc>
+        <w:tc>
+          <w:tcPr>
+            <w:tcW w:w="1781" w:type="dxa"/>
+            <w:shd w:val="clear" w:color="auto" w:fill="auto"/>
+          </w:tcPr>
+          <w:p>
+            <w:pPr>
+              <w:cnfStyle w:val="000000100000" w:firstRow="0" w:lastRow="0" w:firstColumn="0" w:lastColumn="0" w:oddVBand="0" w:evenVBand="0" w:oddHBand="1" w:evenHBand="0" w:firstRowFirstColumn="0" w:firstRowLastColumn="0" w:lastRowFirstColumn="0" w:lastRowLastColumn="0"/>
+            </w:pPr>
+          </w:p>
+        </w:tc>
+        <w:tc>
+          <w:tcPr>
+            <w:tcW w:w="1920" w:type="dxa"/>
+            <w:shd w:val="clear" w:color="auto" w:fill="auto"/>
+          </w:tcPr>
+          <w:p>
+            <w:pPr>
+              <w:cnfStyle w:val="000000100000" w:firstRow="0" w:lastRow="0" w:firstColumn="0" w:lastColumn="0" w:oddVBand="0" w:evenVBand="0" w:oddHBand="1" w:evenHBand="0" w:firstRowFirstColumn="0" w:firstRowLastColumn="0" w:lastRowFirstColumn="0" w:lastRowLastColumn="0"/>
+            </w:pPr>
+          </w:p>
+        </w:tc>
+        <w:tc>
+          <w:tcPr>
+            <w:tcW w:w="2097" w:type="dxa"/>
+            <w:shd w:val="clear" w:color="auto" w:fill="auto"/>
+          </w:tcPr>
+          <w:p>
+            <w:pPr>
+              <w:cnfStyle w:val="000000100000" w:firstRow="0" w:lastRow="0" w:firstColumn="0" w:lastColumn="0" w:oddVBand="0" w:evenVBand="0" w:oddHBand="1" w:evenHBand="0" w:firstRowFirstColumn="0" w:firstRowLastColumn="0" w:lastRowFirstColumn="0" w:lastRowLastColumn="0"/>
+            </w:pPr>
+          </w:p>
+        </w:tc>
+      </w:tr>
+      <w:tr>
+        <w:tc>
+          <w:tcPr>
+            <w:cnfStyle w:val="001000000000" w:firstRow="0" w:lastRow="0" w:firstColumn="1" w:lastColumn="0" w:oddVBand="0" w:evenVBand="0" w:oddHBand="0" w:evenHBand="0" w:firstRowFirstColumn="0" w:firstRowLastColumn="0" w:lastRowFirstColumn="0" w:lastRowLastColumn="0"/>
+            <w:tcW w:w="2098" w:type="dxa"/>
+          </w:tcPr>
+          <w:p>
+            <w:pPr>
+              <w:rPr>
+                <w:b w:val="0"/>
+              </w:rPr>
+            </w:pPr>
+            <w:r>
+              <w:rPr>
+                <w:b w:val="0"/>
+              </w:rPr>
+              <w:t>Modeling expertise needed for design</w:t>
+            </w:r>
+          </w:p>
+        </w:tc>
+        <w:tc>
+          <w:tcPr>
+            <w:tcW w:w="1680" w:type="dxa"/>
+            <w:shd w:val="clear" w:color="auto" w:fill="92D050"/>
+          </w:tcPr>
+          <w:p>
+            <w:pPr>
+              <w:cnfStyle w:val="000000000000" w:firstRow="0" w:lastRow="0" w:firstColumn="0" w:lastColumn="0" w:oddVBand="0" w:evenVBand="0" w:oddHBand="0" w:evenHBand="0" w:firstRowFirstColumn="0" w:firstRowLastColumn="0" w:lastRowFirstColumn="0" w:lastRowLastColumn="0"/>
+            </w:pPr>
+            <w:r>
+              <w:t>None</w:t>
+            </w:r>
+          </w:p>
+        </w:tc>
+        <w:tc>
+          <w:tcPr>
+            <w:tcW w:w="1781" w:type="dxa"/>
+            <w:shd w:val="clear" w:color="auto" w:fill="FFC000"/>
+          </w:tcPr>
+          <w:p>
+            <w:pPr>
+              <w:cnfStyle w:val="000000000000" w:firstRow="0" w:lastRow="0" w:firstColumn="0" w:lastColumn="0" w:oddVBand="0" w:evenVBand="0" w:oddHBand="0" w:evenHBand="0" w:firstRowFirstColumn="0" w:firstRowLastColumn="0" w:lastRowFirstColumn="0" w:lastRowLastColumn="0"/>
+            </w:pPr>
+            <w:r>
+              <w:t>High – key part of design</w:t>
+            </w:r>
+          </w:p>
+        </w:tc>
+        <w:tc>
+          <w:tcPr>
+            <w:tcW w:w="1920" w:type="dxa"/>
+            <w:shd w:val="clear" w:color="auto" w:fill="FFFF00"/>
+          </w:tcPr>
+          <w:p>
+            <w:pPr>
+              <w:cnfStyle w:val="000000000000" w:firstRow="0" w:lastRow="0" w:firstColumn="0" w:lastColumn="0" w:oddVBand="0" w:evenVBand="0" w:oddHBand="0" w:evenHBand="0" w:firstRowFirstColumn="0" w:firstRowLastColumn="0" w:lastRowFirstColumn="0" w:lastRowLastColumn="0"/>
+            </w:pPr>
+            <w:r>
+              <w:t>Moderate – needed for good template creation</w:t>
+            </w:r>
+          </w:p>
+        </w:tc>
+        <w:tc>
+          <w:tcPr>
+            <w:tcW w:w="2097" w:type="dxa"/>
+            <w:shd w:val="clear" w:color="auto" w:fill="FFFF00"/>
+          </w:tcPr>
+          <w:p>
+            <w:pPr>
+              <w:cnfStyle w:val="000000000000" w:firstRow="0" w:lastRow="0" w:firstColumn="0" w:lastColumn="0" w:oddVBand="0" w:evenVBand="0" w:oddHBand="0" w:evenHBand="0" w:firstRowFirstColumn="0" w:firstRowLastColumn="0" w:lastRowFirstColumn="0" w:lastRowLastColumn="0"/>
+            </w:pPr>
+            <w:r>
+              <w:t>Moderate – needed in parallel with resource and extension creation</w:t>
+            </w:r>
+          </w:p>
+        </w:tc>
+      </w:tr>
+      <w:tr>
+        <w:trPr>
+          <w:cnfStyle w:val="000000100000" w:firstRow="0" w:lastRow="0" w:firstColumn="0" w:lastColumn="0" w:oddVBand="0" w:evenVBand="0" w:oddHBand="1" w:evenHBand="0" w:firstRowFirstColumn="0" w:firstRowLastColumn="0" w:lastRowFirstColumn="0" w:lastRowLastColumn="0"/>
+        </w:trPr>
+        <w:tc>
+          <w:tcPr>
+            <w:cnfStyle w:val="001000000000" w:firstRow="0" w:lastRow="0" w:firstColumn="1" w:lastColumn="0" w:oddVBand="0" w:evenVBand="0" w:oddHBand="0" w:evenHBand="0" w:firstRowFirstColumn="0" w:firstRowLastColumn="0" w:lastRowFirstColumn="0" w:lastRowLastColumn="0"/>
+            <w:tcW w:w="2098" w:type="dxa"/>
+          </w:tcPr>
+          <w:p>
+            <w:pPr>
               <w:spacing w:after="200" w:line="276" w:lineRule="auto"/>
               <w:rPr>
                 <w:b w:val="0"/>
@@ -2003,7 +2273,6 @@
               <w:rPr>
                 <w:b w:val="0"/>
               </w:rPr>
-              <w:lastRenderedPageBreak/>
               <w:t>Modeling expertise needed for implementation</w:t>
             </w:r>
           </w:p>
@@ -2799,21 +3068,49 @@
           </w:tcPr>
           <w:p>
             <w:r>
-              <w:t xml:space="preserve">With FHIR, it becomes possible for a local project to throw together resources and extensions with little modeling expertise on a short timeline and still be reasonably aligned with a clear transition path to </w:t>
-            </w:r>
-            <w:commentRangeStart w:id="0"/>
-            <w:r>
-              <w:t>pan-Canadian</w:t>
-            </w:r>
-            <w:commentRangeEnd w:id="0"/>
-            <w:r>
-              <w:rPr>
-                <w:rStyle w:val="CommentReference"/>
-              </w:rPr>
-              <w:commentReference w:id="0"/>
-            </w:r>
-            <w:r>
-              <w:t xml:space="preserve"> equivalent that may take much longer to get resourced.  Changes will be for RIM mappings (transparent to most implementers) and possible changes to some of the extensions. (manageable)</w:t>
+              <w:t xml:space="preserve">With FHIR, it becomes possible for a local project to throw together resources and extensions </w:t>
+            </w:r>
+            <w:ins w:id="32" w:author="Lloyd McKenzie" w:date="2012-06-06T08:30:00Z">
+              <w:r>
+                <w:t xml:space="preserve">into a profile </w:t>
+              </w:r>
+            </w:ins>
+            <w:r>
+              <w:t xml:space="preserve">with little modeling expertise on a short timeline and still be reasonably aligned with a clear transition path to </w:t>
+            </w:r>
+            <w:del w:id="33" w:author="Lloyd McKenzie" w:date="2012-06-06T08:30:00Z">
+              <w:r>
+                <w:delText>pan-</w:delText>
+              </w:r>
+              <w:bookmarkStart w:id="34" w:name="_GoBack"/>
+              <w:r>
+                <w:delText>Canad</w:delText>
+              </w:r>
+              <w:bookmarkEnd w:id="34"/>
+              <w:r>
+                <w:delText xml:space="preserve">ian </w:delText>
+              </w:r>
+            </w:del>
+            <w:ins w:id="35" w:author="Lloyd McKenzie" w:date="2012-06-06T08:30:00Z">
+              <w:r>
+                <w:t xml:space="preserve">realm or international </w:t>
+              </w:r>
+            </w:ins>
+            <w:r>
+              <w:t xml:space="preserve">equivalent that may take much longer to get </w:t>
+            </w:r>
+            <w:del w:id="36" w:author="Lloyd McKenzie" w:date="2012-06-06T08:31:00Z">
+              <w:r>
+                <w:delText>resourced</w:delText>
+              </w:r>
+            </w:del>
+            <w:ins w:id="37" w:author="Lloyd McKenzie" w:date="2012-06-06T08:31:00Z">
+              <w:r>
+                <w:t>vetted and approved</w:t>
+              </w:r>
+            </w:ins>
+            <w:r>
+              <w:t>.  Changes will be for RIM mappings (transparent to most implementers) and possible changes to some of the extensions. (manageable)</w:t>
             </w:r>
           </w:p>
         </w:tc>
@@ -3014,7 +3311,11 @@
           </w:tcPr>
           <w:p>
             <w:r>
-              <w:t>If the workflow isn’t standardized, your applications won’t interoperate.  FHIR supports many workflow paradigms.  It doesn’t simplify agreeing on one.</w:t>
+              <w:t xml:space="preserve">If the workflow isn’t standardized, your applications won’t interoperate.  FHIR supports many workflow </w:t>
+            </w:r>
+            <w:r>
+              <w:lastRenderedPageBreak/>
+              <w:t>paradigms.  It doesn’t simplify agreeing on one.</w:t>
             </w:r>
           </w:p>
         </w:tc>
@@ -3029,29 +3330,6 @@
     </w:sectPr>
   </w:body>
 </w:document>
-</file>
-
-<file path=word/comments.xml><?xml version="1.0" encoding="utf-8"?>
-<w:comments xmlns:wpc="http://schemas.microsoft.com/office/word/2010/wordprocessingCanvas" xmlns:mc="http://schemas.openxmlformats.org/markup-compatibility/2006" xmlns:o="urn:schemas-microsoft-com:office:office" xmlns:r="http://schemas.openxmlformats.org/officeDocument/2006/relationships" xmlns:m="http://schemas.openxmlformats.org/officeDocument/2006/math" xmlns:v="urn:schemas-microsoft-com:vml" xmlns:wp14="http://schemas.microsoft.com/office/word/2010/wordprocessingDrawing" xmlns:wp="http://schemas.openxmlformats.org/drawingml/2006/wordprocessingDrawing" xmlns:w10="urn:schemas-microsoft-com:office:word" xmlns:w="http://schemas.openxmlformats.org/wordprocessingml/2006/main" xmlns:w14="http://schemas.microsoft.com/office/word/2010/wordml" xmlns:wpg="http://schemas.microsoft.com/office/word/2010/wordprocessingGroup" xmlns:wpi="http://schemas.microsoft.com/office/word/2010/wordprocessingInk" xmlns:wne="http://schemas.microsoft.com/office/word/2006/wordml" xmlns:wps="http://schemas.microsoft.com/office/word/2010/wordprocessingShape" mc:Ignorable="w14 wp14">
-  <w:comment w:id="0" w:author="Grahame" w:date="2012-06-06T22:25:00Z" w:initials="G">
-    <w:p>
-      <w:pPr>
-        <w:pStyle w:val="CommentText"/>
-      </w:pPr>
-      <w:r>
-        <w:rPr>
-          <w:rStyle w:val="CommentReference"/>
-        </w:rPr>
-        <w:annotationRef/>
-      </w:r>
-      <w:r>
-        <w:t>Remove Canadian reference?</w:t>
-      </w:r>
-      <w:bookmarkStart w:id="1" w:name="_GoBack"/>
-      <w:bookmarkEnd w:id="1"/>
-    </w:p>
-  </w:comment>
-</w:comments>
 </file>
 
 <file path=word/styles.xml><?xml version="1.0" encoding="utf-8"?>
@@ -3466,34 +3744,6 @@
       <w:rFonts w:ascii="Tahoma" w:hAnsi="Tahoma" w:cs="Tahoma"/>
       <w:sz w:val="16"/>
       <w:szCs w:val="16"/>
-    </w:rPr>
-  </w:style>
-  <w:style w:type="paragraph" w:styleId="CommentSubject">
-    <w:name w:val="annotation subject"/>
-    <w:basedOn w:val="CommentText"/>
-    <w:next w:val="CommentText"/>
-    <w:link w:val="CommentSubjectChar"/>
-    <w:uiPriority w:val="99"/>
-    <w:semiHidden/>
-    <w:unhideWhenUsed/>
-    <w:rsid w:val="002101DD"/>
-    <w:rPr>
-      <w:b/>
-      <w:bCs/>
-    </w:rPr>
-  </w:style>
-  <w:style w:type="character" w:customStyle="1" w:styleId="CommentSubjectChar">
-    <w:name w:val="Comment Subject Char"/>
-    <w:basedOn w:val="CommentTextChar"/>
-    <w:link w:val="CommentSubject"/>
-    <w:uiPriority w:val="99"/>
-    <w:semiHidden/>
-    <w:rsid w:val="002101DD"/>
-    <w:rPr>
-      <w:b/>
-      <w:bCs/>
-      <w:sz w:val="20"/>
-      <w:szCs w:val="20"/>
     </w:rPr>
   </w:style>
 </w:styles>
@@ -3913,34 +4163,6 @@
       <w:szCs w:val="16"/>
     </w:rPr>
   </w:style>
-  <w:style w:type="paragraph" w:styleId="CommentSubject">
-    <w:name w:val="annotation subject"/>
-    <w:basedOn w:val="CommentText"/>
-    <w:next w:val="CommentText"/>
-    <w:link w:val="CommentSubjectChar"/>
-    <w:uiPriority w:val="99"/>
-    <w:semiHidden/>
-    <w:unhideWhenUsed/>
-    <w:rsid w:val="002101DD"/>
-    <w:rPr>
-      <w:b/>
-      <w:bCs/>
-    </w:rPr>
-  </w:style>
-  <w:style w:type="character" w:customStyle="1" w:styleId="CommentSubjectChar">
-    <w:name w:val="Comment Subject Char"/>
-    <w:basedOn w:val="CommentTextChar"/>
-    <w:link w:val="CommentSubject"/>
-    <w:uiPriority w:val="99"/>
-    <w:semiHidden/>
-    <w:rsid w:val="002101DD"/>
-    <w:rPr>
-      <w:b/>
-      <w:bCs/>
-      <w:sz w:val="20"/>
-      <w:szCs w:val="20"/>
-    </w:rPr>
-  </w:style>
 </w:styles>
 </file>
 

</xml_diff>